<commit_message>
Update Security Analyst and Red Team Lead.docx
</commit_message>
<xml_diff>
--- a/policy/Security Analyst and Red Team Lead.docx
+++ b/policy/Security Analyst and Red Team Lead.docx
@@ -94,21 +94,12 @@
           <w:szCs w:val="24"/>
         </w:rPr>
       </w:pPr>
-      <w:proofErr w:type="gramStart"/>
-      <w:r>
-        <w:rPr>
-          <w:sz w:val="24"/>
-          <w:szCs w:val="24"/>
-        </w:rPr>
-        <w:t>Scope :</w:t>
-      </w:r>
-      <w:proofErr w:type="gramEnd"/>
-      <w:r>
-        <w:rPr>
-          <w:sz w:val="24"/>
-          <w:szCs w:val="24"/>
-        </w:rPr>
-        <w:t xml:space="preserve"> </w:t>
+      <w:r>
+        <w:rPr>
+          <w:sz w:val="24"/>
+          <w:szCs w:val="24"/>
+        </w:rPr>
+        <w:t xml:space="preserve">Scope : </w:t>
       </w:r>
       <w:r>
         <w:rPr>
@@ -2874,23 +2865,7 @@
           <w:sz w:val="24"/>
           <w:szCs w:val="24"/>
         </w:rPr>
-        <w:t xml:space="preserve">Detects and investigates suspicious </w:t>
-      </w:r>
-      <w:proofErr w:type="spellStart"/>
-      <w:r>
-        <w:rPr>
-          <w:sz w:val="24"/>
-          <w:szCs w:val="24"/>
-        </w:rPr>
-        <w:t>behavior</w:t>
-      </w:r>
-      <w:proofErr w:type="spellEnd"/>
-      <w:r>
-        <w:rPr>
-          <w:sz w:val="24"/>
-          <w:szCs w:val="24"/>
-        </w:rPr>
-        <w:t xml:space="preserve"> or attempted fraud.</w:t>
+        <w:t>Detects and investigates suspicious behavior or attempted fraud.</w:t>
       </w:r>
     </w:p>
     <w:p>
@@ -3605,21 +3580,7 @@
           <w:sz w:val="24"/>
           <w:szCs w:val="24"/>
         </w:rPr>
-        <w:t xml:space="preserve">Detects and prevents emerging fraudulent </w:t>
-      </w:r>
-      <w:r>
-        <w:rPr>
-          <w:sz w:val="24"/>
-          <w:szCs w:val="24"/>
-        </w:rPr>
-        <w:t>behaviours</w:t>
-      </w:r>
-      <w:r>
-        <w:rPr>
-          <w:sz w:val="24"/>
-          <w:szCs w:val="24"/>
-        </w:rPr>
-        <w:t>.</w:t>
+        <w:t>Detects and prevents emerging fraudulent behaviours.</w:t>
       </w:r>
     </w:p>
     <w:p>
@@ -3823,14 +3784,1165 @@
           <w:szCs w:val="24"/>
         </w:rPr>
       </w:pPr>
+      <w:r>
+        <w:rPr>
+          <w:sz w:val="24"/>
+          <w:szCs w:val="24"/>
+        </w:rPr>
+        <w:br/>
+      </w:r>
+    </w:p>
+    <w:p>
+      <w:pPr>
+        <w:rPr>
+          <w:sz w:val="24"/>
+          <w:szCs w:val="24"/>
+        </w:rPr>
+      </w:pPr>
+    </w:p>
+    <w:p>
+      <w:pPr>
+        <w:rPr>
+          <w:sz w:val="24"/>
+          <w:szCs w:val="24"/>
+        </w:rPr>
+      </w:pPr>
+    </w:p>
+    <w:p>
+      <w:pPr>
+        <w:rPr>
+          <w:sz w:val="24"/>
+          <w:szCs w:val="24"/>
+        </w:rPr>
+      </w:pPr>
+      <w:r>
+        <w:rPr>
+          <w:noProof/>
+          <w:sz w:val="24"/>
+          <w:szCs w:val="24"/>
+        </w:rPr>
+        <w:drawing>
+          <wp:inline distT="0" distB="0" distL="0" distR="0" wp14:anchorId="3C4FF0FF" wp14:editId="75D513AF">
+            <wp:extent cx="5731510" cy="3820795"/>
+            <wp:effectExtent l="0" t="0" r="2540" b="8255"/>
+            <wp:docPr id="1602784855" name="Picture 1"/>
+            <wp:cNvGraphicFramePr>
+              <a:graphicFrameLocks xmlns:a="http://schemas.openxmlformats.org/drawingml/2006/main" noChangeAspect="1"/>
+            </wp:cNvGraphicFramePr>
+            <a:graphic xmlns:a="http://schemas.openxmlformats.org/drawingml/2006/main">
+              <a:graphicData uri="http://schemas.openxmlformats.org/drawingml/2006/picture">
+                <pic:pic xmlns:pic="http://schemas.openxmlformats.org/drawingml/2006/picture">
+                  <pic:nvPicPr>
+                    <pic:cNvPr id="1602784855" name="Picture 1602784855"/>
+                    <pic:cNvPicPr/>
+                  </pic:nvPicPr>
+                  <pic:blipFill>
+                    <a:blip r:embed="rId8" cstate="print">
+                      <a:extLst>
+                        <a:ext uri="{28A0092B-C50C-407E-A947-70E740481C1C}">
+                          <a14:useLocalDpi xmlns:a14="http://schemas.microsoft.com/office/drawing/2010/main" val="0"/>
+                        </a:ext>
+                      </a:extLst>
+                    </a:blip>
+                    <a:stretch>
+                      <a:fillRect/>
+                    </a:stretch>
+                  </pic:blipFill>
+                  <pic:spPr>
+                    <a:xfrm>
+                      <a:off x="0" y="0"/>
+                      <a:ext cx="5731510" cy="3820795"/>
+                    </a:xfrm>
+                    <a:prstGeom prst="rect">
+                      <a:avLst/>
+                    </a:prstGeom>
+                  </pic:spPr>
+                </pic:pic>
+              </a:graphicData>
+            </a:graphic>
+          </wp:inline>
+        </w:drawing>
+      </w:r>
+    </w:p>
+    <w:p>
+      <w:pPr>
+        <w:rPr>
+          <w:b/>
+          <w:bCs/>
+          <w:sz w:val="24"/>
+          <w:szCs w:val="24"/>
+        </w:rPr>
+      </w:pPr>
+    </w:p>
+    <w:p>
+      <w:pPr>
+        <w:rPr>
+          <w:b/>
+          <w:bCs/>
+          <w:sz w:val="24"/>
+          <w:szCs w:val="24"/>
+        </w:rPr>
+      </w:pPr>
+    </w:p>
+    <w:p>
+      <w:pPr>
+        <w:rPr>
+          <w:b/>
+          <w:bCs/>
+          <w:sz w:val="24"/>
+          <w:szCs w:val="24"/>
+        </w:rPr>
+      </w:pPr>
+    </w:p>
+    <w:p>
+      <w:pPr>
+        <w:rPr>
+          <w:b/>
+          <w:bCs/>
+          <w:sz w:val="24"/>
+          <w:szCs w:val="24"/>
+        </w:rPr>
+      </w:pPr>
+    </w:p>
+    <w:p>
+      <w:pPr>
+        <w:rPr>
+          <w:b/>
+          <w:bCs/>
+          <w:sz w:val="24"/>
+          <w:szCs w:val="24"/>
+        </w:rPr>
+      </w:pPr>
+    </w:p>
+    <w:p>
+      <w:pPr>
+        <w:rPr>
+          <w:b/>
+          <w:bCs/>
+          <w:sz w:val="24"/>
+          <w:szCs w:val="24"/>
+        </w:rPr>
+      </w:pPr>
+    </w:p>
+    <w:p>
+      <w:pPr>
+        <w:rPr>
+          <w:b/>
+          <w:bCs/>
+          <w:sz w:val="24"/>
+          <w:szCs w:val="24"/>
+        </w:rPr>
+      </w:pPr>
+    </w:p>
+    <w:p>
+      <w:pPr>
+        <w:rPr>
+          <w:b/>
+          <w:bCs/>
+          <w:sz w:val="24"/>
+          <w:szCs w:val="24"/>
+        </w:rPr>
+      </w:pPr>
+    </w:p>
+    <w:p>
+      <w:pPr>
+        <w:rPr>
+          <w:b/>
+          <w:bCs/>
+          <w:sz w:val="24"/>
+          <w:szCs w:val="24"/>
+        </w:rPr>
+      </w:pPr>
+    </w:p>
+    <w:p>
+      <w:pPr>
+        <w:rPr>
+          <w:b/>
+          <w:bCs/>
+          <w:sz w:val="24"/>
+          <w:szCs w:val="24"/>
+        </w:rPr>
+      </w:pPr>
+    </w:p>
+    <w:p>
+      <w:pPr>
+        <w:rPr>
+          <w:b/>
+          <w:bCs/>
+          <w:sz w:val="24"/>
+          <w:szCs w:val="24"/>
+        </w:rPr>
+      </w:pPr>
+    </w:p>
+    <w:p>
+      <w:pPr>
+        <w:rPr>
+          <w:b/>
+          <w:bCs/>
+          <w:sz w:val="24"/>
+          <w:szCs w:val="24"/>
+        </w:rPr>
+      </w:pPr>
+    </w:p>
+    <w:p>
+      <w:pPr>
+        <w:rPr>
+          <w:b/>
+          <w:bCs/>
+          <w:sz w:val="24"/>
+          <w:szCs w:val="24"/>
+        </w:rPr>
+      </w:pPr>
+    </w:p>
+    <w:p>
+      <w:pPr>
+        <w:rPr>
+          <w:b/>
+          <w:bCs/>
+          <w:sz w:val="24"/>
+          <w:szCs w:val="24"/>
+        </w:rPr>
+      </w:pPr>
+    </w:p>
+    <w:p>
+      <w:pPr>
+        <w:rPr>
+          <w:b/>
+          <w:bCs/>
+          <w:sz w:val="24"/>
+          <w:szCs w:val="24"/>
+        </w:rPr>
+      </w:pPr>
+    </w:p>
+    <w:p>
+      <w:pPr>
+        <w:rPr>
+          <w:b/>
+          <w:bCs/>
+          <w:sz w:val="24"/>
+          <w:szCs w:val="24"/>
+        </w:rPr>
+      </w:pPr>
+    </w:p>
+    <w:p>
+      <w:pPr>
+        <w:rPr>
+          <w:b/>
+          <w:bCs/>
+          <w:sz w:val="36"/>
+          <w:szCs w:val="36"/>
+        </w:rPr>
+      </w:pPr>
+      <w:r>
+        <w:rPr>
+          <w:b/>
+          <w:bCs/>
+          <w:sz w:val="36"/>
+          <w:szCs w:val="36"/>
+        </w:rPr>
+        <w:t>Terms and Conditions of Use</w:t>
+      </w:r>
+    </w:p>
+    <w:p>
+      <w:pPr>
+        <w:rPr>
+          <w:sz w:val="24"/>
+          <w:szCs w:val="24"/>
+        </w:rPr>
+      </w:pPr>
+      <w:r>
+        <w:rPr>
+          <w:sz w:val="24"/>
+          <w:szCs w:val="24"/>
+        </w:rPr>
+        <w:t>The following Terms and Conditions govern the use of the Digital Attendance System. By accessing or using the system, all users agree to comply with these terms.</w:t>
+      </w:r>
+    </w:p>
+    <w:p>
+      <w:pPr>
+        <w:rPr>
+          <w:b/>
+          <w:bCs/>
+          <w:sz w:val="24"/>
+          <w:szCs w:val="24"/>
+        </w:rPr>
+      </w:pPr>
+      <w:r>
+        <w:rPr>
+          <w:b/>
+          <w:bCs/>
+          <w:sz w:val="24"/>
+          <w:szCs w:val="24"/>
+        </w:rPr>
+        <w:t>1. User Responsibility</w:t>
+      </w:r>
+    </w:p>
+    <w:p>
+      <w:pPr>
+        <w:numPr>
+          <w:ilvl w:val="0"/>
+          <w:numId w:val="25"/>
+        </w:numPr>
+        <w:rPr>
+          <w:sz w:val="24"/>
+          <w:szCs w:val="24"/>
+        </w:rPr>
+      </w:pPr>
+      <w:r>
+        <w:rPr>
+          <w:sz w:val="24"/>
+          <w:szCs w:val="24"/>
+        </w:rPr>
+        <w:t>Users must provide accurate and truthful information at all times.</w:t>
+      </w:r>
+    </w:p>
+    <w:p>
+      <w:pPr>
+        <w:numPr>
+          <w:ilvl w:val="0"/>
+          <w:numId w:val="25"/>
+        </w:numPr>
+        <w:rPr>
+          <w:sz w:val="24"/>
+          <w:szCs w:val="24"/>
+        </w:rPr>
+      </w:pPr>
+      <w:r>
+        <w:rPr>
+          <w:sz w:val="24"/>
+          <w:szCs w:val="24"/>
+        </w:rPr>
+        <w:t>Login credentials are personal and must not be shared.</w:t>
+      </w:r>
+    </w:p>
+    <w:p>
+      <w:pPr>
+        <w:numPr>
+          <w:ilvl w:val="0"/>
+          <w:numId w:val="25"/>
+        </w:numPr>
+        <w:rPr>
+          <w:sz w:val="24"/>
+          <w:szCs w:val="24"/>
+        </w:rPr>
+      </w:pPr>
+      <w:r>
+        <w:rPr>
+          <w:sz w:val="24"/>
+          <w:szCs w:val="24"/>
+        </w:rPr>
+        <w:t>Users are responsible for all actions performed under their account.</w:t>
+      </w:r>
+    </w:p>
+    <w:p>
+      <w:pPr>
+        <w:rPr>
+          <w:b/>
+          <w:bCs/>
+          <w:sz w:val="24"/>
+          <w:szCs w:val="24"/>
+        </w:rPr>
+      </w:pPr>
+      <w:r>
+        <w:rPr>
+          <w:b/>
+          <w:bCs/>
+          <w:sz w:val="24"/>
+          <w:szCs w:val="24"/>
+        </w:rPr>
+        <w:t>2. Device Usage</w:t>
+      </w:r>
+    </w:p>
+    <w:p>
+      <w:pPr>
+        <w:numPr>
+          <w:ilvl w:val="0"/>
+          <w:numId w:val="26"/>
+        </w:numPr>
+        <w:rPr>
+          <w:sz w:val="24"/>
+          <w:szCs w:val="24"/>
+        </w:rPr>
+      </w:pPr>
+      <w:r>
+        <w:rPr>
+          <w:sz w:val="24"/>
+          <w:szCs w:val="24"/>
+        </w:rPr>
+        <w:t xml:space="preserve">Each student is permitted to register and use </w:t>
+      </w:r>
+      <w:r>
+        <w:rPr>
+          <w:b/>
+          <w:bCs/>
+          <w:sz w:val="24"/>
+          <w:szCs w:val="24"/>
+        </w:rPr>
+        <w:t>one device only</w:t>
+      </w:r>
+      <w:r>
+        <w:rPr>
+          <w:sz w:val="24"/>
+          <w:szCs w:val="24"/>
+        </w:rPr>
+        <w:t xml:space="preserve"> for attendance purposes.</w:t>
+      </w:r>
+    </w:p>
+    <w:p>
+      <w:pPr>
+        <w:numPr>
+          <w:ilvl w:val="0"/>
+          <w:numId w:val="26"/>
+        </w:numPr>
+        <w:rPr>
+          <w:sz w:val="24"/>
+          <w:szCs w:val="24"/>
+        </w:rPr>
+      </w:pPr>
+      <w:r>
+        <w:rPr>
+          <w:sz w:val="24"/>
+          <w:szCs w:val="24"/>
+        </w:rPr>
+        <w:t>The registered device must not be shared with other users.</w:t>
+      </w:r>
+    </w:p>
+    <w:p>
+      <w:pPr>
+        <w:numPr>
+          <w:ilvl w:val="0"/>
+          <w:numId w:val="26"/>
+        </w:numPr>
+        <w:rPr>
+          <w:sz w:val="24"/>
+          <w:szCs w:val="24"/>
+        </w:rPr>
+      </w:pPr>
+      <w:r>
+        <w:rPr>
+          <w:sz w:val="24"/>
+          <w:szCs w:val="24"/>
+        </w:rPr>
+        <w:t>Any attempt to use multiple devices or another user’s device will be flagged as suspicious activity.</w:t>
+      </w:r>
+    </w:p>
+    <w:p>
+      <w:pPr>
+        <w:rPr>
+          <w:b/>
+          <w:bCs/>
+          <w:sz w:val="24"/>
+          <w:szCs w:val="24"/>
+        </w:rPr>
+      </w:pPr>
+      <w:r>
+        <w:rPr>
+          <w:b/>
+          <w:bCs/>
+          <w:sz w:val="24"/>
+          <w:szCs w:val="24"/>
+        </w:rPr>
+        <w:t>3. Network Access</w:t>
+      </w:r>
+    </w:p>
+    <w:p>
+      <w:pPr>
+        <w:numPr>
+          <w:ilvl w:val="0"/>
+          <w:numId w:val="27"/>
+        </w:numPr>
+        <w:rPr>
+          <w:sz w:val="24"/>
+          <w:szCs w:val="24"/>
+        </w:rPr>
+      </w:pPr>
+      <w:r>
+        <w:rPr>
+          <w:sz w:val="24"/>
+          <w:szCs w:val="24"/>
+        </w:rPr>
+        <w:t xml:space="preserve">Attendance may only be marked when connected to the </w:t>
+      </w:r>
+      <w:r>
+        <w:rPr>
+          <w:b/>
+          <w:bCs/>
+          <w:sz w:val="24"/>
+          <w:szCs w:val="24"/>
+        </w:rPr>
+        <w:t>official school Wi</w:t>
+      </w:r>
+      <w:r>
+        <w:rPr>
+          <w:b/>
+          <w:bCs/>
+          <w:sz w:val="24"/>
+          <w:szCs w:val="24"/>
+        </w:rPr>
+        <w:noBreakHyphen/>
+        <w:t>Fi network</w:t>
+      </w:r>
+      <w:r>
+        <w:rPr>
+          <w:sz w:val="24"/>
+          <w:szCs w:val="24"/>
+        </w:rPr>
+        <w:t>.</w:t>
+      </w:r>
+      <w:r>
+        <w:rPr>
+          <w:sz w:val="24"/>
+          <w:szCs w:val="24"/>
+        </w:rPr>
+        <w:t xml:space="preserve"> (</w:t>
+      </w:r>
+      <w:r>
+        <w:rPr>
+          <w:sz w:val="24"/>
+          <w:szCs w:val="24"/>
+        </w:rPr>
+        <w:t>No mobile data usage may be permitted!)</w:t>
+      </w:r>
+    </w:p>
+    <w:p>
+      <w:pPr>
+        <w:numPr>
+          <w:ilvl w:val="0"/>
+          <w:numId w:val="27"/>
+        </w:numPr>
+        <w:rPr>
+          <w:sz w:val="24"/>
+          <w:szCs w:val="24"/>
+        </w:rPr>
+      </w:pPr>
+      <w:r>
+        <w:rPr>
+          <w:sz w:val="24"/>
+          <w:szCs w:val="24"/>
+        </w:rPr>
+        <w:t>Attempts to mark attendance from off-campus or unauthorized networks will be rejected and logged.</w:t>
+      </w:r>
+    </w:p>
+    <w:p>
+      <w:pPr>
+        <w:rPr>
+          <w:b/>
+          <w:bCs/>
+          <w:sz w:val="24"/>
+          <w:szCs w:val="24"/>
+        </w:rPr>
+      </w:pPr>
+      <w:r>
+        <w:rPr>
+          <w:b/>
+          <w:bCs/>
+          <w:sz w:val="24"/>
+          <w:szCs w:val="24"/>
+        </w:rPr>
+        <w:t>4. Attendance Integrity</w:t>
+      </w:r>
+    </w:p>
+    <w:p>
+      <w:pPr>
+        <w:numPr>
+          <w:ilvl w:val="0"/>
+          <w:numId w:val="28"/>
+        </w:numPr>
+        <w:rPr>
+          <w:sz w:val="24"/>
+          <w:szCs w:val="24"/>
+        </w:rPr>
+      </w:pPr>
+      <w:r>
+        <w:rPr>
+          <w:sz w:val="24"/>
+          <w:szCs w:val="24"/>
+        </w:rPr>
+        <w:t>Attendance must only be marked by students who are physically present at the venue.</w:t>
+      </w:r>
+    </w:p>
+    <w:p>
+      <w:pPr>
+        <w:numPr>
+          <w:ilvl w:val="0"/>
+          <w:numId w:val="28"/>
+        </w:numPr>
+        <w:rPr>
+          <w:sz w:val="24"/>
+          <w:szCs w:val="24"/>
+        </w:rPr>
+      </w:pPr>
+      <w:r>
+        <w:rPr>
+          <w:sz w:val="24"/>
+          <w:szCs w:val="24"/>
+        </w:rPr>
+        <w:t>Any attempt to falsify attendance records is considered misconduct.</w:t>
+      </w:r>
+    </w:p>
+    <w:p>
+      <w:pPr>
+        <w:numPr>
+          <w:ilvl w:val="0"/>
+          <w:numId w:val="28"/>
+        </w:numPr>
+        <w:rPr>
+          <w:sz w:val="24"/>
+          <w:szCs w:val="24"/>
+        </w:rPr>
+      </w:pPr>
+      <w:r>
+        <w:rPr>
+          <w:sz w:val="24"/>
+          <w:szCs w:val="24"/>
+        </w:rPr>
+        <w:t>The system automatically enforces attendance windows and cutoff times.</w:t>
+      </w:r>
+    </w:p>
+    <w:p>
+      <w:pPr>
+        <w:rPr>
+          <w:b/>
+          <w:bCs/>
+          <w:sz w:val="24"/>
+          <w:szCs w:val="24"/>
+        </w:rPr>
+      </w:pPr>
+      <w:r>
+        <w:rPr>
+          <w:b/>
+          <w:bCs/>
+          <w:sz w:val="24"/>
+          <w:szCs w:val="24"/>
+        </w:rPr>
+        <w:t>5. Prohibited Activities</w:t>
+      </w:r>
+    </w:p>
+    <w:p>
+      <w:pPr>
+        <w:rPr>
+          <w:sz w:val="24"/>
+          <w:szCs w:val="24"/>
+        </w:rPr>
+      </w:pPr>
+      <w:r>
+        <w:rPr>
+          <w:sz w:val="24"/>
+          <w:szCs w:val="24"/>
+        </w:rPr>
+        <w:t>Users may not:</w:t>
+      </w:r>
+    </w:p>
+    <w:p>
+      <w:pPr>
+        <w:numPr>
+          <w:ilvl w:val="0"/>
+          <w:numId w:val="29"/>
+        </w:numPr>
+        <w:rPr>
+          <w:sz w:val="24"/>
+          <w:szCs w:val="24"/>
+        </w:rPr>
+      </w:pPr>
+      <w:r>
+        <w:rPr>
+          <w:sz w:val="24"/>
+          <w:szCs w:val="24"/>
+        </w:rPr>
+        <w:t>Attempt to bypass security controls</w:t>
+      </w:r>
+    </w:p>
+    <w:p>
+      <w:pPr>
+        <w:numPr>
+          <w:ilvl w:val="0"/>
+          <w:numId w:val="29"/>
+        </w:numPr>
+        <w:rPr>
+          <w:sz w:val="24"/>
+          <w:szCs w:val="24"/>
+        </w:rPr>
+      </w:pPr>
+      <w:r>
+        <w:rPr>
+          <w:sz w:val="24"/>
+          <w:szCs w:val="24"/>
+        </w:rPr>
+        <w:t>Share QR codes for fraudulent attendance marking</w:t>
+      </w:r>
+    </w:p>
+    <w:p>
+      <w:pPr>
+        <w:numPr>
+          <w:ilvl w:val="0"/>
+          <w:numId w:val="29"/>
+        </w:numPr>
+        <w:rPr>
+          <w:sz w:val="24"/>
+          <w:szCs w:val="24"/>
+        </w:rPr>
+      </w:pPr>
+      <w:r>
+        <w:rPr>
+          <w:sz w:val="24"/>
+          <w:szCs w:val="24"/>
+        </w:rPr>
+        <w:t>Manipulate attendance data</w:t>
+      </w:r>
+    </w:p>
+    <w:p>
+      <w:pPr>
+        <w:numPr>
+          <w:ilvl w:val="0"/>
+          <w:numId w:val="29"/>
+        </w:numPr>
+        <w:rPr>
+          <w:sz w:val="24"/>
+          <w:szCs w:val="24"/>
+        </w:rPr>
+      </w:pPr>
+      <w:r>
+        <w:rPr>
+          <w:sz w:val="24"/>
+          <w:szCs w:val="24"/>
+        </w:rPr>
+        <w:t>Exploit system vulnerabilities</w:t>
+      </w:r>
+    </w:p>
+    <w:p>
+      <w:pPr>
+        <w:numPr>
+          <w:ilvl w:val="0"/>
+          <w:numId w:val="29"/>
+        </w:numPr>
+        <w:rPr>
+          <w:sz w:val="24"/>
+          <w:szCs w:val="24"/>
+        </w:rPr>
+      </w:pPr>
+      <w:r>
+        <w:rPr>
+          <w:sz w:val="24"/>
+          <w:szCs w:val="24"/>
+        </w:rPr>
+        <w:t>Interfere with logging or audit mechanisms</w:t>
+      </w:r>
+    </w:p>
+    <w:p>
+      <w:pPr>
+        <w:rPr>
+          <w:b/>
+          <w:bCs/>
+          <w:sz w:val="24"/>
+          <w:szCs w:val="24"/>
+        </w:rPr>
+      </w:pPr>
+      <w:r>
+        <w:rPr>
+          <w:b/>
+          <w:bCs/>
+          <w:sz w:val="24"/>
+          <w:szCs w:val="24"/>
+        </w:rPr>
+        <w:lastRenderedPageBreak/>
+        <w:t>6. Monitoring and Logging</w:t>
+      </w:r>
+    </w:p>
+    <w:p>
+      <w:pPr>
+        <w:numPr>
+          <w:ilvl w:val="0"/>
+          <w:numId w:val="30"/>
+        </w:numPr>
+        <w:rPr>
+          <w:sz w:val="24"/>
+          <w:szCs w:val="24"/>
+        </w:rPr>
+      </w:pPr>
+      <w:r>
+        <w:rPr>
+          <w:sz w:val="24"/>
+          <w:szCs w:val="24"/>
+        </w:rPr>
+        <w:t>All system activities are monitored and logged for security and audit purposes.</w:t>
+      </w:r>
+    </w:p>
+    <w:p>
+      <w:pPr>
+        <w:numPr>
+          <w:ilvl w:val="0"/>
+          <w:numId w:val="30"/>
+        </w:numPr>
+        <w:rPr>
+          <w:sz w:val="24"/>
+          <w:szCs w:val="24"/>
+        </w:rPr>
+      </w:pPr>
+      <w:r>
+        <w:rPr>
+          <w:sz w:val="24"/>
+          <w:szCs w:val="24"/>
+        </w:rPr>
+        <w:t xml:space="preserve">Suspicious </w:t>
+      </w:r>
+      <w:r>
+        <w:rPr>
+          <w:sz w:val="24"/>
+          <w:szCs w:val="24"/>
+        </w:rPr>
+        <w:t>behaviour</w:t>
+      </w:r>
+      <w:r>
+        <w:rPr>
+          <w:sz w:val="24"/>
+          <w:szCs w:val="24"/>
+        </w:rPr>
+        <w:t xml:space="preserve"> may be reviewed by authorized staff.</w:t>
+      </w:r>
+    </w:p>
+    <w:p>
+      <w:pPr>
+        <w:numPr>
+          <w:ilvl w:val="0"/>
+          <w:numId w:val="30"/>
+        </w:numPr>
+        <w:rPr>
+          <w:sz w:val="24"/>
+          <w:szCs w:val="24"/>
+        </w:rPr>
+      </w:pPr>
+      <w:r>
+        <w:rPr>
+          <w:sz w:val="24"/>
+          <w:szCs w:val="24"/>
+        </w:rPr>
+        <w:t>Logs may be used for investigations, reporting, and compliance.</w:t>
+      </w:r>
+    </w:p>
+    <w:p>
+      <w:pPr>
+        <w:rPr>
+          <w:b/>
+          <w:bCs/>
+          <w:sz w:val="24"/>
+          <w:szCs w:val="24"/>
+        </w:rPr>
+      </w:pPr>
+      <w:r>
+        <w:rPr>
+          <w:b/>
+          <w:bCs/>
+          <w:sz w:val="24"/>
+          <w:szCs w:val="24"/>
+        </w:rPr>
+        <w:t>7. Manual Overrides</w:t>
+      </w:r>
+    </w:p>
+    <w:p>
+      <w:pPr>
+        <w:numPr>
+          <w:ilvl w:val="0"/>
+          <w:numId w:val="31"/>
+        </w:numPr>
+        <w:rPr>
+          <w:sz w:val="24"/>
+          <w:szCs w:val="24"/>
+        </w:rPr>
+      </w:pPr>
+      <w:r>
+        <w:rPr>
+          <w:sz w:val="24"/>
+          <w:szCs w:val="24"/>
+        </w:rPr>
+        <w:t>Manual attendance changes are restricted to authorized Teachers and Administrators.</w:t>
+      </w:r>
+    </w:p>
+    <w:p>
+      <w:pPr>
+        <w:numPr>
+          <w:ilvl w:val="0"/>
+          <w:numId w:val="31"/>
+        </w:numPr>
+        <w:rPr>
+          <w:sz w:val="24"/>
+          <w:szCs w:val="24"/>
+        </w:rPr>
+      </w:pPr>
+      <w:r>
+        <w:rPr>
+          <w:sz w:val="24"/>
+          <w:szCs w:val="24"/>
+        </w:rPr>
+        <w:t>All overrides must include a valid reason and are permanently logged.</w:t>
+      </w:r>
+    </w:p>
+    <w:p>
+      <w:pPr>
+        <w:rPr>
+          <w:b/>
+          <w:bCs/>
+          <w:sz w:val="24"/>
+          <w:szCs w:val="24"/>
+        </w:rPr>
+      </w:pPr>
+      <w:r>
+        <w:rPr>
+          <w:b/>
+          <w:bCs/>
+          <w:sz w:val="24"/>
+          <w:szCs w:val="24"/>
+        </w:rPr>
+        <w:t>8. Disciplinary Action</w:t>
+      </w:r>
+    </w:p>
+    <w:p>
+      <w:pPr>
+        <w:numPr>
+          <w:ilvl w:val="0"/>
+          <w:numId w:val="32"/>
+        </w:numPr>
+        <w:rPr>
+          <w:sz w:val="24"/>
+          <w:szCs w:val="24"/>
+        </w:rPr>
+      </w:pPr>
+      <w:r>
+        <w:rPr>
+          <w:sz w:val="24"/>
+          <w:szCs w:val="24"/>
+        </w:rPr>
+        <w:t>Violations of these Terms and Conditions may result in disciplinary action.</w:t>
+      </w:r>
+    </w:p>
+    <w:p>
+      <w:pPr>
+        <w:numPr>
+          <w:ilvl w:val="0"/>
+          <w:numId w:val="32"/>
+        </w:numPr>
+        <w:rPr>
+          <w:sz w:val="24"/>
+          <w:szCs w:val="24"/>
+        </w:rPr>
+      </w:pPr>
+      <w:r>
+        <w:rPr>
+          <w:sz w:val="24"/>
+          <w:szCs w:val="24"/>
+        </w:rPr>
+        <w:t>Repeated or severe violations may lead to account suspension or further institutional action.</w:t>
+      </w:r>
+    </w:p>
+    <w:p>
+      <w:pPr>
+        <w:rPr>
+          <w:b/>
+          <w:bCs/>
+          <w:sz w:val="24"/>
+          <w:szCs w:val="24"/>
+        </w:rPr>
+      </w:pPr>
+      <w:r>
+        <w:rPr>
+          <w:b/>
+          <w:bCs/>
+          <w:sz w:val="24"/>
+          <w:szCs w:val="24"/>
+        </w:rPr>
+        <w:t>9. System Availability</w:t>
+      </w:r>
+    </w:p>
+    <w:p>
+      <w:pPr>
+        <w:numPr>
+          <w:ilvl w:val="0"/>
+          <w:numId w:val="33"/>
+        </w:numPr>
+        <w:rPr>
+          <w:sz w:val="24"/>
+          <w:szCs w:val="24"/>
+        </w:rPr>
+      </w:pPr>
+      <w:r>
+        <w:rPr>
+          <w:sz w:val="24"/>
+          <w:szCs w:val="24"/>
+        </w:rPr>
+        <w:t>The institution does not guarantee uninterrupted system availability.</w:t>
+      </w:r>
+    </w:p>
+    <w:p>
+      <w:pPr>
+        <w:numPr>
+          <w:ilvl w:val="0"/>
+          <w:numId w:val="33"/>
+        </w:numPr>
+        <w:rPr>
+          <w:sz w:val="24"/>
+          <w:szCs w:val="24"/>
+        </w:rPr>
+      </w:pPr>
+      <w:r>
+        <w:rPr>
+          <w:sz w:val="24"/>
+          <w:szCs w:val="24"/>
+        </w:rPr>
+        <w:t>Maintenance or technical issues may temporarily limit access.</w:t>
+      </w:r>
+    </w:p>
+    <w:p>
+      <w:pPr>
+        <w:rPr>
+          <w:b/>
+          <w:bCs/>
+          <w:sz w:val="24"/>
+          <w:szCs w:val="24"/>
+        </w:rPr>
+      </w:pPr>
+      <w:r>
+        <w:rPr>
+          <w:b/>
+          <w:bCs/>
+          <w:sz w:val="24"/>
+          <w:szCs w:val="24"/>
+        </w:rPr>
+        <w:t>10. Amendments</w:t>
+      </w:r>
+    </w:p>
+    <w:p>
+      <w:pPr>
+        <w:numPr>
+          <w:ilvl w:val="0"/>
+          <w:numId w:val="34"/>
+        </w:numPr>
+        <w:rPr>
+          <w:sz w:val="24"/>
+          <w:szCs w:val="24"/>
+        </w:rPr>
+      </w:pPr>
+      <w:r>
+        <w:rPr>
+          <w:sz w:val="24"/>
+          <w:szCs w:val="24"/>
+        </w:rPr>
+        <w:t>These Terms and Conditions may be updated as system features evolve.</w:t>
+      </w:r>
+    </w:p>
+    <w:p>
+      <w:pPr>
+        <w:numPr>
+          <w:ilvl w:val="0"/>
+          <w:numId w:val="34"/>
+        </w:numPr>
+        <w:rPr>
+          <w:sz w:val="24"/>
+          <w:szCs w:val="24"/>
+        </w:rPr>
+      </w:pPr>
+      <w:r>
+        <w:rPr>
+          <w:sz w:val="24"/>
+          <w:szCs w:val="24"/>
+        </w:rPr>
+        <w:t>Continued use of the system constitutes acceptance of updated terms.</w:t>
+      </w:r>
+    </w:p>
+    <w:p>
+      <w:pPr>
+        <w:rPr>
+          <w:sz w:val="24"/>
+          <w:szCs w:val="24"/>
+        </w:rPr>
+      </w:pPr>
+      <w:r>
+        <w:rPr>
+          <w:sz w:val="24"/>
+          <w:szCs w:val="24"/>
+        </w:rPr>
+        <w:pict w14:anchorId="5F9C68F5">
+          <v:rect id="_x0000_i1031" style="width:0;height:1.5pt" o:hralign="center" o:hrstd="t" o:hr="t" fillcolor="#a0a0a0" stroked="f"/>
+        </w:pict>
+      </w:r>
+    </w:p>
+    <w:p>
+      <w:pPr>
+        <w:rPr>
+          <w:sz w:val="24"/>
+          <w:szCs w:val="24"/>
+        </w:rPr>
+      </w:pPr>
+      <w:r>
+        <w:rPr>
+          <w:b/>
+          <w:bCs/>
+          <w:sz w:val="24"/>
+          <w:szCs w:val="24"/>
+        </w:rPr>
+        <w:t>Acceptance of Terms</w:t>
+      </w:r>
+    </w:p>
+    <w:p>
+      <w:pPr>
+        <w:rPr>
+          <w:sz w:val="24"/>
+          <w:szCs w:val="24"/>
+        </w:rPr>
+      </w:pPr>
+      <w:sdt>
+        <w:sdtPr>
+          <w:rPr>
+            <w:sz w:val="24"/>
+            <w:szCs w:val="24"/>
+          </w:rPr>
+          <w:id w:val="255716110"/>
+          <w14:checkbox>
+            <w14:checked w14:val="0"/>
+            <w14:checkedState w14:val="2612" w14:font="MS Gothic"/>
+            <w14:uncheckedState w14:val="2610" w14:font="MS Gothic"/>
+          </w14:checkbox>
+        </w:sdtPr>
+        <w:sdtContent>
+          <w:r>
+            <w:rPr>
+              <w:rFonts w:ascii="MS Gothic" w:eastAsia="MS Gothic" w:hAnsi="MS Gothic" w:hint="eastAsia"/>
+              <w:sz w:val="24"/>
+              <w:szCs w:val="24"/>
+            </w:rPr>
+            <w:t>☐</w:t>
+          </w:r>
+        </w:sdtContent>
+      </w:sdt>
+      <w:r>
+        <w:rPr>
+          <w:sz w:val="24"/>
+          <w:szCs w:val="24"/>
+        </w:rPr>
+        <w:t>By using the Digital Attendance System, users acknowledge that they have read, understood, and agreed to these Terms and Conditions.</w:t>
+      </w:r>
+    </w:p>
+    <w:p>
+      <w:pPr>
+        <w:rPr>
+          <w:sz w:val="24"/>
+          <w:szCs w:val="24"/>
+        </w:rPr>
+      </w:pPr>
+    </w:p>
+    <w:p>
+      <w:pPr>
+        <w:rPr>
+          <w:sz w:val="24"/>
+          <w:szCs w:val="24"/>
+        </w:rPr>
+      </w:pPr>
     </w:p>
     <w:sectPr>
-      <w:headerReference w:type="even" r:id="rId7"/>
-      <w:headerReference w:type="default" r:id="rId8"/>
-      <w:footerReference w:type="even" r:id="rId9"/>
-      <w:footerReference w:type="default" r:id="rId10"/>
-      <w:headerReference w:type="first" r:id="rId11"/>
-      <w:footerReference w:type="first" r:id="rId12"/>
+      <w:headerReference w:type="even" r:id="rId9"/>
+      <w:headerReference w:type="default" r:id="rId10"/>
+      <w:footerReference w:type="even" r:id="rId11"/>
+      <w:footerReference w:type="default" r:id="rId12"/>
+      <w:headerReference w:type="first" r:id="rId13"/>
+      <w:footerReference w:type="first" r:id="rId14"/>
       <w:pgSz w:w="11906" w:h="16838"/>
       <w:pgMar w:top="1440" w:right="1440" w:bottom="1440" w:left="1440" w:header="708" w:footer="708" w:gutter="0"/>
       <w:cols w:space="708"/>
@@ -3973,6 +5085,155 @@
 <file path=word/numbering.xml><?xml version="1.0" encoding="utf-8"?>
 <w:numbering xmlns:wpc="http://schemas.microsoft.com/office/word/2010/wordprocessingCanvas" xmlns:cx="http://schemas.microsoft.com/office/drawing/2014/chartex" xmlns:cx1="http://schemas.microsoft.com/office/drawing/2015/9/8/chartex" xmlns:cx2="http://schemas.microsoft.com/office/drawing/2015/10/21/chartex" xmlns:cx3="http://schemas.microsoft.com/office/drawing/2016/5/9/chartex" xmlns:cx4="http://schemas.microsoft.com/office/drawing/2016/5/10/chartex" xmlns:cx5="http://schemas.microsoft.com/office/drawing/2016/5/11/chartex" xmlns:cx6="http://schemas.microsoft.com/office/drawing/2016/5/12/chartex" xmlns:cx7="http://schemas.microsoft.com/office/drawing/2016/5/13/chartex" xmlns:cx8="http://schemas.microsoft.com/office/drawing/2016/5/14/chartex" xmlns:mc="http://schemas.openxmlformats.org/markup-compatibility/2006" xmlns:aink="http://schemas.microsoft.com/office/drawing/2016/ink" xmlns:am3d="http://schemas.microsoft.com/office/drawing/2017/model3d" xmlns:o="urn:schemas-microsoft-com:office:office" xmlns:oel="http://schemas.microsoft.com/office/2019/extlst" xmlns:r="http://schemas.openxmlformats.org/officeDocument/2006/relationships" xmlns:m="http://schemas.openxmlformats.org/officeDocument/2006/math" xmlns:v="urn:schemas-microsoft-com:vml" xmlns:wp14="http://schemas.microsoft.com/office/word/2010/wordprocessingDrawing" xmlns:wp="http://schemas.openxmlformats.org/drawingml/2006/wordprocessingDrawing" xmlns:w10="urn:schemas-microsoft-com:office:word" xmlns:w="http://schemas.openxmlformats.org/wordprocessingml/2006/main" xmlns:w14="http://schemas.microsoft.com/office/word/2010/wordml" xmlns:w15="http://schemas.microsoft.com/office/word/2012/wordml" xmlns:w16cex="http://schemas.microsoft.com/office/word/2018/wordml/cex" xmlns:w16cid="http://schemas.microsoft.com/office/word/2016/wordml/cid" xmlns:w16="http://schemas.microsoft.com/office/word/2018/wordml" xmlns:w16du="http://schemas.microsoft.com/office/word/2023/wordml/word16du" xmlns:w16sdtdh="http://schemas.microsoft.com/office/word/2020/wordml/sdtdatahash" xmlns:w16sdtfl="http://schemas.microsoft.com/office/word/2024/wordml/sdtformatlock" xmlns:w16se="http://schemas.microsoft.com/office/word/2015/wordml/symex" xmlns:wpg="http://schemas.microsoft.com/office/word/2010/wordprocessingGroup" xmlns:wpi="http://schemas.microsoft.com/office/word/2010/wordprocessingInk" xmlns:wne="http://schemas.microsoft.com/office/word/2006/wordml" xmlns:wps="http://schemas.microsoft.com/office/word/2010/wordprocessingShape" mc:Ignorable="w14 w15 w16se w16cid w16 w16cex w16sdtdh w16sdtfl w16du wp14">
   <w:abstractNum w:abstractNumId="0" w15:restartNumberingAfterBreak="0">
+    <w:nsid w:val="03102F20"/>
+    <w:multiLevelType w:val="multilevel"/>
+    <w:tmpl w:val="366AFDBA"/>
+    <w:lvl w:ilvl="0">
+      <w:start w:val="1"/>
+      <w:numFmt w:val="bullet"/>
+      <w:lvlText w:val=""/>
+      <w:lvlJc w:val="left"/>
+      <w:pPr>
+        <w:tabs>
+          <w:tab w:val="num" w:pos="720"/>
+        </w:tabs>
+        <w:ind w:left="720" w:hanging="360"/>
+      </w:pPr>
+      <w:rPr>
+        <w:rFonts w:ascii="Symbol" w:hAnsi="Symbol" w:hint="default"/>
+        <w:sz w:val="20"/>
+      </w:rPr>
+    </w:lvl>
+    <w:lvl w:ilvl="1" w:tentative="1">
+      <w:start w:val="1"/>
+      <w:numFmt w:val="bullet"/>
+      <w:lvlText w:val="o"/>
+      <w:lvlJc w:val="left"/>
+      <w:pPr>
+        <w:tabs>
+          <w:tab w:val="num" w:pos="1440"/>
+        </w:tabs>
+        <w:ind w:left="1440" w:hanging="360"/>
+      </w:pPr>
+      <w:rPr>
+        <w:rFonts w:ascii="Courier New" w:hAnsi="Courier New" w:hint="default"/>
+        <w:sz w:val="20"/>
+      </w:rPr>
+    </w:lvl>
+    <w:lvl w:ilvl="2" w:tentative="1">
+      <w:start w:val="1"/>
+      <w:numFmt w:val="bullet"/>
+      <w:lvlText w:val=""/>
+      <w:lvlJc w:val="left"/>
+      <w:pPr>
+        <w:tabs>
+          <w:tab w:val="num" w:pos="2160"/>
+        </w:tabs>
+        <w:ind w:left="2160" w:hanging="360"/>
+      </w:pPr>
+      <w:rPr>
+        <w:rFonts w:ascii="Wingdings" w:hAnsi="Wingdings" w:hint="default"/>
+        <w:sz w:val="20"/>
+      </w:rPr>
+    </w:lvl>
+    <w:lvl w:ilvl="3" w:tentative="1">
+      <w:start w:val="1"/>
+      <w:numFmt w:val="bullet"/>
+      <w:lvlText w:val=""/>
+      <w:lvlJc w:val="left"/>
+      <w:pPr>
+        <w:tabs>
+          <w:tab w:val="num" w:pos="2880"/>
+        </w:tabs>
+        <w:ind w:left="2880" w:hanging="360"/>
+      </w:pPr>
+      <w:rPr>
+        <w:rFonts w:ascii="Wingdings" w:hAnsi="Wingdings" w:hint="default"/>
+        <w:sz w:val="20"/>
+      </w:rPr>
+    </w:lvl>
+    <w:lvl w:ilvl="4" w:tentative="1">
+      <w:start w:val="1"/>
+      <w:numFmt w:val="bullet"/>
+      <w:lvlText w:val=""/>
+      <w:lvlJc w:val="left"/>
+      <w:pPr>
+        <w:tabs>
+          <w:tab w:val="num" w:pos="3600"/>
+        </w:tabs>
+        <w:ind w:left="3600" w:hanging="360"/>
+      </w:pPr>
+      <w:rPr>
+        <w:rFonts w:ascii="Wingdings" w:hAnsi="Wingdings" w:hint="default"/>
+        <w:sz w:val="20"/>
+      </w:rPr>
+    </w:lvl>
+    <w:lvl w:ilvl="5" w:tentative="1">
+      <w:start w:val="1"/>
+      <w:numFmt w:val="bullet"/>
+      <w:lvlText w:val=""/>
+      <w:lvlJc w:val="left"/>
+      <w:pPr>
+        <w:tabs>
+          <w:tab w:val="num" w:pos="4320"/>
+        </w:tabs>
+        <w:ind w:left="4320" w:hanging="360"/>
+      </w:pPr>
+      <w:rPr>
+        <w:rFonts w:ascii="Wingdings" w:hAnsi="Wingdings" w:hint="default"/>
+        <w:sz w:val="20"/>
+      </w:rPr>
+    </w:lvl>
+    <w:lvl w:ilvl="6" w:tentative="1">
+      <w:start w:val="1"/>
+      <w:numFmt w:val="bullet"/>
+      <w:lvlText w:val=""/>
+      <w:lvlJc w:val="left"/>
+      <w:pPr>
+        <w:tabs>
+          <w:tab w:val="num" w:pos="5040"/>
+        </w:tabs>
+        <w:ind w:left="5040" w:hanging="360"/>
+      </w:pPr>
+      <w:rPr>
+        <w:rFonts w:ascii="Wingdings" w:hAnsi="Wingdings" w:hint="default"/>
+        <w:sz w:val="20"/>
+      </w:rPr>
+    </w:lvl>
+    <w:lvl w:ilvl="7" w:tentative="1">
+      <w:start w:val="1"/>
+      <w:numFmt w:val="bullet"/>
+      <w:lvlText w:val=""/>
+      <w:lvlJc w:val="left"/>
+      <w:pPr>
+        <w:tabs>
+          <w:tab w:val="num" w:pos="5760"/>
+        </w:tabs>
+        <w:ind w:left="5760" w:hanging="360"/>
+      </w:pPr>
+      <w:rPr>
+        <w:rFonts w:ascii="Wingdings" w:hAnsi="Wingdings" w:hint="default"/>
+        <w:sz w:val="20"/>
+      </w:rPr>
+    </w:lvl>
+    <w:lvl w:ilvl="8" w:tentative="1">
+      <w:start w:val="1"/>
+      <w:numFmt w:val="bullet"/>
+      <w:lvlText w:val=""/>
+      <w:lvlJc w:val="left"/>
+      <w:pPr>
+        <w:tabs>
+          <w:tab w:val="num" w:pos="6480"/>
+        </w:tabs>
+        <w:ind w:left="6480" w:hanging="360"/>
+      </w:pPr>
+      <w:rPr>
+        <w:rFonts w:ascii="Wingdings" w:hAnsi="Wingdings" w:hint="default"/>
+        <w:sz w:val="20"/>
+      </w:rPr>
+    </w:lvl>
+  </w:abstractNum>
+  <w:abstractNum w:abstractNumId="1" w15:restartNumberingAfterBreak="0">
     <w:nsid w:val="04E56B9D"/>
     <w:multiLevelType w:val="multilevel"/>
     <w:tmpl w:val="530EC66C"/>
@@ -4121,7 +5382,7 @@
       </w:rPr>
     </w:lvl>
   </w:abstractNum>
-  <w:abstractNum w:abstractNumId="1" w15:restartNumberingAfterBreak="0">
+  <w:abstractNum w:abstractNumId="2" w15:restartNumberingAfterBreak="0">
     <w:nsid w:val="079A3D98"/>
     <w:multiLevelType w:val="multilevel"/>
     <w:tmpl w:val="51A80AEA"/>
@@ -4270,7 +5531,7 @@
       </w:rPr>
     </w:lvl>
   </w:abstractNum>
-  <w:abstractNum w:abstractNumId="2" w15:restartNumberingAfterBreak="0">
+  <w:abstractNum w:abstractNumId="3" w15:restartNumberingAfterBreak="0">
     <w:nsid w:val="08013BE7"/>
     <w:multiLevelType w:val="multilevel"/>
     <w:tmpl w:val="909665AC"/>
@@ -4419,7 +5680,7 @@
       </w:rPr>
     </w:lvl>
   </w:abstractNum>
-  <w:abstractNum w:abstractNumId="3" w15:restartNumberingAfterBreak="0">
+  <w:abstractNum w:abstractNumId="4" w15:restartNumberingAfterBreak="0">
     <w:nsid w:val="0A6200D3"/>
     <w:multiLevelType w:val="multilevel"/>
     <w:tmpl w:val="8766B9F8"/>
@@ -4568,7 +5829,156 @@
       </w:rPr>
     </w:lvl>
   </w:abstractNum>
-  <w:abstractNum w:abstractNumId="4" w15:restartNumberingAfterBreak="0">
+  <w:abstractNum w:abstractNumId="5" w15:restartNumberingAfterBreak="0">
+    <w:nsid w:val="0C764472"/>
+    <w:multiLevelType w:val="multilevel"/>
+    <w:tmpl w:val="145C57AA"/>
+    <w:lvl w:ilvl="0">
+      <w:start w:val="1"/>
+      <w:numFmt w:val="bullet"/>
+      <w:lvlText w:val=""/>
+      <w:lvlJc w:val="left"/>
+      <w:pPr>
+        <w:tabs>
+          <w:tab w:val="num" w:pos="720"/>
+        </w:tabs>
+        <w:ind w:left="720" w:hanging="360"/>
+      </w:pPr>
+      <w:rPr>
+        <w:rFonts w:ascii="Symbol" w:hAnsi="Symbol" w:hint="default"/>
+        <w:sz w:val="20"/>
+      </w:rPr>
+    </w:lvl>
+    <w:lvl w:ilvl="1" w:tentative="1">
+      <w:start w:val="1"/>
+      <w:numFmt w:val="bullet"/>
+      <w:lvlText w:val="o"/>
+      <w:lvlJc w:val="left"/>
+      <w:pPr>
+        <w:tabs>
+          <w:tab w:val="num" w:pos="1440"/>
+        </w:tabs>
+        <w:ind w:left="1440" w:hanging="360"/>
+      </w:pPr>
+      <w:rPr>
+        <w:rFonts w:ascii="Courier New" w:hAnsi="Courier New" w:hint="default"/>
+        <w:sz w:val="20"/>
+      </w:rPr>
+    </w:lvl>
+    <w:lvl w:ilvl="2" w:tentative="1">
+      <w:start w:val="1"/>
+      <w:numFmt w:val="bullet"/>
+      <w:lvlText w:val=""/>
+      <w:lvlJc w:val="left"/>
+      <w:pPr>
+        <w:tabs>
+          <w:tab w:val="num" w:pos="2160"/>
+        </w:tabs>
+        <w:ind w:left="2160" w:hanging="360"/>
+      </w:pPr>
+      <w:rPr>
+        <w:rFonts w:ascii="Wingdings" w:hAnsi="Wingdings" w:hint="default"/>
+        <w:sz w:val="20"/>
+      </w:rPr>
+    </w:lvl>
+    <w:lvl w:ilvl="3" w:tentative="1">
+      <w:start w:val="1"/>
+      <w:numFmt w:val="bullet"/>
+      <w:lvlText w:val=""/>
+      <w:lvlJc w:val="left"/>
+      <w:pPr>
+        <w:tabs>
+          <w:tab w:val="num" w:pos="2880"/>
+        </w:tabs>
+        <w:ind w:left="2880" w:hanging="360"/>
+      </w:pPr>
+      <w:rPr>
+        <w:rFonts w:ascii="Wingdings" w:hAnsi="Wingdings" w:hint="default"/>
+        <w:sz w:val="20"/>
+      </w:rPr>
+    </w:lvl>
+    <w:lvl w:ilvl="4" w:tentative="1">
+      <w:start w:val="1"/>
+      <w:numFmt w:val="bullet"/>
+      <w:lvlText w:val=""/>
+      <w:lvlJc w:val="left"/>
+      <w:pPr>
+        <w:tabs>
+          <w:tab w:val="num" w:pos="3600"/>
+        </w:tabs>
+        <w:ind w:left="3600" w:hanging="360"/>
+      </w:pPr>
+      <w:rPr>
+        <w:rFonts w:ascii="Wingdings" w:hAnsi="Wingdings" w:hint="default"/>
+        <w:sz w:val="20"/>
+      </w:rPr>
+    </w:lvl>
+    <w:lvl w:ilvl="5" w:tentative="1">
+      <w:start w:val="1"/>
+      <w:numFmt w:val="bullet"/>
+      <w:lvlText w:val=""/>
+      <w:lvlJc w:val="left"/>
+      <w:pPr>
+        <w:tabs>
+          <w:tab w:val="num" w:pos="4320"/>
+        </w:tabs>
+        <w:ind w:left="4320" w:hanging="360"/>
+      </w:pPr>
+      <w:rPr>
+        <w:rFonts w:ascii="Wingdings" w:hAnsi="Wingdings" w:hint="default"/>
+        <w:sz w:val="20"/>
+      </w:rPr>
+    </w:lvl>
+    <w:lvl w:ilvl="6" w:tentative="1">
+      <w:start w:val="1"/>
+      <w:numFmt w:val="bullet"/>
+      <w:lvlText w:val=""/>
+      <w:lvlJc w:val="left"/>
+      <w:pPr>
+        <w:tabs>
+          <w:tab w:val="num" w:pos="5040"/>
+        </w:tabs>
+        <w:ind w:left="5040" w:hanging="360"/>
+      </w:pPr>
+      <w:rPr>
+        <w:rFonts w:ascii="Wingdings" w:hAnsi="Wingdings" w:hint="default"/>
+        <w:sz w:val="20"/>
+      </w:rPr>
+    </w:lvl>
+    <w:lvl w:ilvl="7" w:tentative="1">
+      <w:start w:val="1"/>
+      <w:numFmt w:val="bullet"/>
+      <w:lvlText w:val=""/>
+      <w:lvlJc w:val="left"/>
+      <w:pPr>
+        <w:tabs>
+          <w:tab w:val="num" w:pos="5760"/>
+        </w:tabs>
+        <w:ind w:left="5760" w:hanging="360"/>
+      </w:pPr>
+      <w:rPr>
+        <w:rFonts w:ascii="Wingdings" w:hAnsi="Wingdings" w:hint="default"/>
+        <w:sz w:val="20"/>
+      </w:rPr>
+    </w:lvl>
+    <w:lvl w:ilvl="8" w:tentative="1">
+      <w:start w:val="1"/>
+      <w:numFmt w:val="bullet"/>
+      <w:lvlText w:val=""/>
+      <w:lvlJc w:val="left"/>
+      <w:pPr>
+        <w:tabs>
+          <w:tab w:val="num" w:pos="6480"/>
+        </w:tabs>
+        <w:ind w:left="6480" w:hanging="360"/>
+      </w:pPr>
+      <w:rPr>
+        <w:rFonts w:ascii="Wingdings" w:hAnsi="Wingdings" w:hint="default"/>
+        <w:sz w:val="20"/>
+      </w:rPr>
+    </w:lvl>
+  </w:abstractNum>
+  <w:abstractNum w:abstractNumId="6" w15:restartNumberingAfterBreak="0">
     <w:nsid w:val="0DC040A6"/>
     <w:multiLevelType w:val="multilevel"/>
     <w:tmpl w:val="9E5EFAEA"/>
@@ -4717,7 +6127,156 @@
       </w:rPr>
     </w:lvl>
   </w:abstractNum>
-  <w:abstractNum w:abstractNumId="5" w15:restartNumberingAfterBreak="0">
+  <w:abstractNum w:abstractNumId="7" w15:restartNumberingAfterBreak="0">
+    <w:nsid w:val="0F404AB0"/>
+    <w:multiLevelType w:val="multilevel"/>
+    <w:tmpl w:val="F5E60F9A"/>
+    <w:lvl w:ilvl="0">
+      <w:start w:val="1"/>
+      <w:numFmt w:val="bullet"/>
+      <w:lvlText w:val=""/>
+      <w:lvlJc w:val="left"/>
+      <w:pPr>
+        <w:tabs>
+          <w:tab w:val="num" w:pos="720"/>
+        </w:tabs>
+        <w:ind w:left="720" w:hanging="360"/>
+      </w:pPr>
+      <w:rPr>
+        <w:rFonts w:ascii="Symbol" w:hAnsi="Symbol" w:hint="default"/>
+        <w:sz w:val="20"/>
+      </w:rPr>
+    </w:lvl>
+    <w:lvl w:ilvl="1" w:tentative="1">
+      <w:start w:val="1"/>
+      <w:numFmt w:val="bullet"/>
+      <w:lvlText w:val="o"/>
+      <w:lvlJc w:val="left"/>
+      <w:pPr>
+        <w:tabs>
+          <w:tab w:val="num" w:pos="1440"/>
+        </w:tabs>
+        <w:ind w:left="1440" w:hanging="360"/>
+      </w:pPr>
+      <w:rPr>
+        <w:rFonts w:ascii="Courier New" w:hAnsi="Courier New" w:hint="default"/>
+        <w:sz w:val="20"/>
+      </w:rPr>
+    </w:lvl>
+    <w:lvl w:ilvl="2" w:tentative="1">
+      <w:start w:val="1"/>
+      <w:numFmt w:val="bullet"/>
+      <w:lvlText w:val=""/>
+      <w:lvlJc w:val="left"/>
+      <w:pPr>
+        <w:tabs>
+          <w:tab w:val="num" w:pos="2160"/>
+        </w:tabs>
+        <w:ind w:left="2160" w:hanging="360"/>
+      </w:pPr>
+      <w:rPr>
+        <w:rFonts w:ascii="Wingdings" w:hAnsi="Wingdings" w:hint="default"/>
+        <w:sz w:val="20"/>
+      </w:rPr>
+    </w:lvl>
+    <w:lvl w:ilvl="3" w:tentative="1">
+      <w:start w:val="1"/>
+      <w:numFmt w:val="bullet"/>
+      <w:lvlText w:val=""/>
+      <w:lvlJc w:val="left"/>
+      <w:pPr>
+        <w:tabs>
+          <w:tab w:val="num" w:pos="2880"/>
+        </w:tabs>
+        <w:ind w:left="2880" w:hanging="360"/>
+      </w:pPr>
+      <w:rPr>
+        <w:rFonts w:ascii="Wingdings" w:hAnsi="Wingdings" w:hint="default"/>
+        <w:sz w:val="20"/>
+      </w:rPr>
+    </w:lvl>
+    <w:lvl w:ilvl="4" w:tentative="1">
+      <w:start w:val="1"/>
+      <w:numFmt w:val="bullet"/>
+      <w:lvlText w:val=""/>
+      <w:lvlJc w:val="left"/>
+      <w:pPr>
+        <w:tabs>
+          <w:tab w:val="num" w:pos="3600"/>
+        </w:tabs>
+        <w:ind w:left="3600" w:hanging="360"/>
+      </w:pPr>
+      <w:rPr>
+        <w:rFonts w:ascii="Wingdings" w:hAnsi="Wingdings" w:hint="default"/>
+        <w:sz w:val="20"/>
+      </w:rPr>
+    </w:lvl>
+    <w:lvl w:ilvl="5" w:tentative="1">
+      <w:start w:val="1"/>
+      <w:numFmt w:val="bullet"/>
+      <w:lvlText w:val=""/>
+      <w:lvlJc w:val="left"/>
+      <w:pPr>
+        <w:tabs>
+          <w:tab w:val="num" w:pos="4320"/>
+        </w:tabs>
+        <w:ind w:left="4320" w:hanging="360"/>
+      </w:pPr>
+      <w:rPr>
+        <w:rFonts w:ascii="Wingdings" w:hAnsi="Wingdings" w:hint="default"/>
+        <w:sz w:val="20"/>
+      </w:rPr>
+    </w:lvl>
+    <w:lvl w:ilvl="6" w:tentative="1">
+      <w:start w:val="1"/>
+      <w:numFmt w:val="bullet"/>
+      <w:lvlText w:val=""/>
+      <w:lvlJc w:val="left"/>
+      <w:pPr>
+        <w:tabs>
+          <w:tab w:val="num" w:pos="5040"/>
+        </w:tabs>
+        <w:ind w:left="5040" w:hanging="360"/>
+      </w:pPr>
+      <w:rPr>
+        <w:rFonts w:ascii="Wingdings" w:hAnsi="Wingdings" w:hint="default"/>
+        <w:sz w:val="20"/>
+      </w:rPr>
+    </w:lvl>
+    <w:lvl w:ilvl="7" w:tentative="1">
+      <w:start w:val="1"/>
+      <w:numFmt w:val="bullet"/>
+      <w:lvlText w:val=""/>
+      <w:lvlJc w:val="left"/>
+      <w:pPr>
+        <w:tabs>
+          <w:tab w:val="num" w:pos="5760"/>
+        </w:tabs>
+        <w:ind w:left="5760" w:hanging="360"/>
+      </w:pPr>
+      <w:rPr>
+        <w:rFonts w:ascii="Wingdings" w:hAnsi="Wingdings" w:hint="default"/>
+        <w:sz w:val="20"/>
+      </w:rPr>
+    </w:lvl>
+    <w:lvl w:ilvl="8" w:tentative="1">
+      <w:start w:val="1"/>
+      <w:numFmt w:val="bullet"/>
+      <w:lvlText w:val=""/>
+      <w:lvlJc w:val="left"/>
+      <w:pPr>
+        <w:tabs>
+          <w:tab w:val="num" w:pos="6480"/>
+        </w:tabs>
+        <w:ind w:left="6480" w:hanging="360"/>
+      </w:pPr>
+      <w:rPr>
+        <w:rFonts w:ascii="Wingdings" w:hAnsi="Wingdings" w:hint="default"/>
+        <w:sz w:val="20"/>
+      </w:rPr>
+    </w:lvl>
+  </w:abstractNum>
+  <w:abstractNum w:abstractNumId="8" w15:restartNumberingAfterBreak="0">
     <w:nsid w:val="11D835FD"/>
     <w:multiLevelType w:val="multilevel"/>
     <w:tmpl w:val="B9AA3C7E"/>
@@ -4830,7 +6389,7 @@
       </w:pPr>
     </w:lvl>
   </w:abstractNum>
-  <w:abstractNum w:abstractNumId="6" w15:restartNumberingAfterBreak="0">
+  <w:abstractNum w:abstractNumId="9" w15:restartNumberingAfterBreak="0">
     <w:nsid w:val="12D65662"/>
     <w:multiLevelType w:val="multilevel"/>
     <w:tmpl w:val="6CC2C270"/>
@@ -4979,7 +6538,7 @@
       </w:rPr>
     </w:lvl>
   </w:abstractNum>
-  <w:abstractNum w:abstractNumId="7" w15:restartNumberingAfterBreak="0">
+  <w:abstractNum w:abstractNumId="10" w15:restartNumberingAfterBreak="0">
     <w:nsid w:val="236354B1"/>
     <w:multiLevelType w:val="multilevel"/>
     <w:tmpl w:val="8C4E0018"/>
@@ -5092,7 +6651,7 @@
       </w:pPr>
     </w:lvl>
   </w:abstractNum>
-  <w:abstractNum w:abstractNumId="8" w15:restartNumberingAfterBreak="0">
+  <w:abstractNum w:abstractNumId="11" w15:restartNumberingAfterBreak="0">
     <w:nsid w:val="26B64E4C"/>
     <w:multiLevelType w:val="multilevel"/>
     <w:tmpl w:val="E9808CF6"/>
@@ -5241,7 +6800,7 @@
       </w:rPr>
     </w:lvl>
   </w:abstractNum>
-  <w:abstractNum w:abstractNumId="9" w15:restartNumberingAfterBreak="0">
+  <w:abstractNum w:abstractNumId="12" w15:restartNumberingAfterBreak="0">
     <w:nsid w:val="289D3E42"/>
     <w:multiLevelType w:val="multilevel"/>
     <w:tmpl w:val="4FDAF468"/>
@@ -5354,7 +6913,7 @@
       </w:pPr>
     </w:lvl>
   </w:abstractNum>
-  <w:abstractNum w:abstractNumId="10" w15:restartNumberingAfterBreak="0">
+  <w:abstractNum w:abstractNumId="13" w15:restartNumberingAfterBreak="0">
     <w:nsid w:val="2D0005C4"/>
     <w:multiLevelType w:val="multilevel"/>
     <w:tmpl w:val="A392A8AC"/>
@@ -5503,7 +7062,7 @@
       </w:rPr>
     </w:lvl>
   </w:abstractNum>
-  <w:abstractNum w:abstractNumId="11" w15:restartNumberingAfterBreak="0">
+  <w:abstractNum w:abstractNumId="14" w15:restartNumberingAfterBreak="0">
     <w:nsid w:val="2E202B6F"/>
     <w:multiLevelType w:val="multilevel"/>
     <w:tmpl w:val="EC227598"/>
@@ -5652,7 +7211,7 @@
       </w:rPr>
     </w:lvl>
   </w:abstractNum>
-  <w:abstractNum w:abstractNumId="12" w15:restartNumberingAfterBreak="0">
+  <w:abstractNum w:abstractNumId="15" w15:restartNumberingAfterBreak="0">
     <w:nsid w:val="320C3031"/>
     <w:multiLevelType w:val="hybridMultilevel"/>
     <w:tmpl w:val="0A027040"/>
@@ -5765,7 +7324,7 @@
       </w:rPr>
     </w:lvl>
   </w:abstractNum>
-  <w:abstractNum w:abstractNumId="13" w15:restartNumberingAfterBreak="0">
+  <w:abstractNum w:abstractNumId="16" w15:restartNumberingAfterBreak="0">
     <w:nsid w:val="3627251B"/>
     <w:multiLevelType w:val="multilevel"/>
     <w:tmpl w:val="4742FB68"/>
@@ -5878,7 +7437,7 @@
       </w:pPr>
     </w:lvl>
   </w:abstractNum>
-  <w:abstractNum w:abstractNumId="14" w15:restartNumberingAfterBreak="0">
+  <w:abstractNum w:abstractNumId="17" w15:restartNumberingAfterBreak="0">
     <w:nsid w:val="386E2398"/>
     <w:multiLevelType w:val="multilevel"/>
     <w:tmpl w:val="72B4C368"/>
@@ -5991,7 +7550,7 @@
       </w:pPr>
     </w:lvl>
   </w:abstractNum>
-  <w:abstractNum w:abstractNumId="15" w15:restartNumberingAfterBreak="0">
+  <w:abstractNum w:abstractNumId="18" w15:restartNumberingAfterBreak="0">
     <w:nsid w:val="39D27F40"/>
     <w:multiLevelType w:val="multilevel"/>
     <w:tmpl w:val="24C63CDE"/>
@@ -6104,7 +7663,7 @@
       </w:pPr>
     </w:lvl>
   </w:abstractNum>
-  <w:abstractNum w:abstractNumId="16" w15:restartNumberingAfterBreak="0">
+  <w:abstractNum w:abstractNumId="19" w15:restartNumberingAfterBreak="0">
     <w:nsid w:val="43426BAC"/>
     <w:multiLevelType w:val="multilevel"/>
     <w:tmpl w:val="D102E89C"/>
@@ -6217,7 +7776,454 @@
       </w:pPr>
     </w:lvl>
   </w:abstractNum>
-  <w:abstractNum w:abstractNumId="17" w15:restartNumberingAfterBreak="0">
+  <w:abstractNum w:abstractNumId="20" w15:restartNumberingAfterBreak="0">
+    <w:nsid w:val="44135145"/>
+    <w:multiLevelType w:val="multilevel"/>
+    <w:tmpl w:val="252667E2"/>
+    <w:lvl w:ilvl="0">
+      <w:start w:val="1"/>
+      <w:numFmt w:val="bullet"/>
+      <w:lvlText w:val=""/>
+      <w:lvlJc w:val="left"/>
+      <w:pPr>
+        <w:tabs>
+          <w:tab w:val="num" w:pos="720"/>
+        </w:tabs>
+        <w:ind w:left="720" w:hanging="360"/>
+      </w:pPr>
+      <w:rPr>
+        <w:rFonts w:ascii="Symbol" w:hAnsi="Symbol" w:hint="default"/>
+        <w:sz w:val="20"/>
+      </w:rPr>
+    </w:lvl>
+    <w:lvl w:ilvl="1" w:tentative="1">
+      <w:start w:val="1"/>
+      <w:numFmt w:val="bullet"/>
+      <w:lvlText w:val="o"/>
+      <w:lvlJc w:val="left"/>
+      <w:pPr>
+        <w:tabs>
+          <w:tab w:val="num" w:pos="1440"/>
+        </w:tabs>
+        <w:ind w:left="1440" w:hanging="360"/>
+      </w:pPr>
+      <w:rPr>
+        <w:rFonts w:ascii="Courier New" w:hAnsi="Courier New" w:hint="default"/>
+        <w:sz w:val="20"/>
+      </w:rPr>
+    </w:lvl>
+    <w:lvl w:ilvl="2" w:tentative="1">
+      <w:start w:val="1"/>
+      <w:numFmt w:val="bullet"/>
+      <w:lvlText w:val=""/>
+      <w:lvlJc w:val="left"/>
+      <w:pPr>
+        <w:tabs>
+          <w:tab w:val="num" w:pos="2160"/>
+        </w:tabs>
+        <w:ind w:left="2160" w:hanging="360"/>
+      </w:pPr>
+      <w:rPr>
+        <w:rFonts w:ascii="Wingdings" w:hAnsi="Wingdings" w:hint="default"/>
+        <w:sz w:val="20"/>
+      </w:rPr>
+    </w:lvl>
+    <w:lvl w:ilvl="3" w:tentative="1">
+      <w:start w:val="1"/>
+      <w:numFmt w:val="bullet"/>
+      <w:lvlText w:val=""/>
+      <w:lvlJc w:val="left"/>
+      <w:pPr>
+        <w:tabs>
+          <w:tab w:val="num" w:pos="2880"/>
+        </w:tabs>
+        <w:ind w:left="2880" w:hanging="360"/>
+      </w:pPr>
+      <w:rPr>
+        <w:rFonts w:ascii="Wingdings" w:hAnsi="Wingdings" w:hint="default"/>
+        <w:sz w:val="20"/>
+      </w:rPr>
+    </w:lvl>
+    <w:lvl w:ilvl="4" w:tentative="1">
+      <w:start w:val="1"/>
+      <w:numFmt w:val="bullet"/>
+      <w:lvlText w:val=""/>
+      <w:lvlJc w:val="left"/>
+      <w:pPr>
+        <w:tabs>
+          <w:tab w:val="num" w:pos="3600"/>
+        </w:tabs>
+        <w:ind w:left="3600" w:hanging="360"/>
+      </w:pPr>
+      <w:rPr>
+        <w:rFonts w:ascii="Wingdings" w:hAnsi="Wingdings" w:hint="default"/>
+        <w:sz w:val="20"/>
+      </w:rPr>
+    </w:lvl>
+    <w:lvl w:ilvl="5" w:tentative="1">
+      <w:start w:val="1"/>
+      <w:numFmt w:val="bullet"/>
+      <w:lvlText w:val=""/>
+      <w:lvlJc w:val="left"/>
+      <w:pPr>
+        <w:tabs>
+          <w:tab w:val="num" w:pos="4320"/>
+        </w:tabs>
+        <w:ind w:left="4320" w:hanging="360"/>
+      </w:pPr>
+      <w:rPr>
+        <w:rFonts w:ascii="Wingdings" w:hAnsi="Wingdings" w:hint="default"/>
+        <w:sz w:val="20"/>
+      </w:rPr>
+    </w:lvl>
+    <w:lvl w:ilvl="6" w:tentative="1">
+      <w:start w:val="1"/>
+      <w:numFmt w:val="bullet"/>
+      <w:lvlText w:val=""/>
+      <w:lvlJc w:val="left"/>
+      <w:pPr>
+        <w:tabs>
+          <w:tab w:val="num" w:pos="5040"/>
+        </w:tabs>
+        <w:ind w:left="5040" w:hanging="360"/>
+      </w:pPr>
+      <w:rPr>
+        <w:rFonts w:ascii="Wingdings" w:hAnsi="Wingdings" w:hint="default"/>
+        <w:sz w:val="20"/>
+      </w:rPr>
+    </w:lvl>
+    <w:lvl w:ilvl="7" w:tentative="1">
+      <w:start w:val="1"/>
+      <w:numFmt w:val="bullet"/>
+      <w:lvlText w:val=""/>
+      <w:lvlJc w:val="left"/>
+      <w:pPr>
+        <w:tabs>
+          <w:tab w:val="num" w:pos="5760"/>
+        </w:tabs>
+        <w:ind w:left="5760" w:hanging="360"/>
+      </w:pPr>
+      <w:rPr>
+        <w:rFonts w:ascii="Wingdings" w:hAnsi="Wingdings" w:hint="default"/>
+        <w:sz w:val="20"/>
+      </w:rPr>
+    </w:lvl>
+    <w:lvl w:ilvl="8" w:tentative="1">
+      <w:start w:val="1"/>
+      <w:numFmt w:val="bullet"/>
+      <w:lvlText w:val=""/>
+      <w:lvlJc w:val="left"/>
+      <w:pPr>
+        <w:tabs>
+          <w:tab w:val="num" w:pos="6480"/>
+        </w:tabs>
+        <w:ind w:left="6480" w:hanging="360"/>
+      </w:pPr>
+      <w:rPr>
+        <w:rFonts w:ascii="Wingdings" w:hAnsi="Wingdings" w:hint="default"/>
+        <w:sz w:val="20"/>
+      </w:rPr>
+    </w:lvl>
+  </w:abstractNum>
+  <w:abstractNum w:abstractNumId="21" w15:restartNumberingAfterBreak="0">
+    <w:nsid w:val="44D86039"/>
+    <w:multiLevelType w:val="multilevel"/>
+    <w:tmpl w:val="64C2D134"/>
+    <w:lvl w:ilvl="0">
+      <w:start w:val="1"/>
+      <w:numFmt w:val="bullet"/>
+      <w:lvlText w:val=""/>
+      <w:lvlJc w:val="left"/>
+      <w:pPr>
+        <w:tabs>
+          <w:tab w:val="num" w:pos="720"/>
+        </w:tabs>
+        <w:ind w:left="720" w:hanging="360"/>
+      </w:pPr>
+      <w:rPr>
+        <w:rFonts w:ascii="Symbol" w:hAnsi="Symbol" w:hint="default"/>
+        <w:sz w:val="20"/>
+      </w:rPr>
+    </w:lvl>
+    <w:lvl w:ilvl="1" w:tentative="1">
+      <w:start w:val="1"/>
+      <w:numFmt w:val="bullet"/>
+      <w:lvlText w:val="o"/>
+      <w:lvlJc w:val="left"/>
+      <w:pPr>
+        <w:tabs>
+          <w:tab w:val="num" w:pos="1440"/>
+        </w:tabs>
+        <w:ind w:left="1440" w:hanging="360"/>
+      </w:pPr>
+      <w:rPr>
+        <w:rFonts w:ascii="Courier New" w:hAnsi="Courier New" w:hint="default"/>
+        <w:sz w:val="20"/>
+      </w:rPr>
+    </w:lvl>
+    <w:lvl w:ilvl="2" w:tentative="1">
+      <w:start w:val="1"/>
+      <w:numFmt w:val="bullet"/>
+      <w:lvlText w:val=""/>
+      <w:lvlJc w:val="left"/>
+      <w:pPr>
+        <w:tabs>
+          <w:tab w:val="num" w:pos="2160"/>
+        </w:tabs>
+        <w:ind w:left="2160" w:hanging="360"/>
+      </w:pPr>
+      <w:rPr>
+        <w:rFonts w:ascii="Wingdings" w:hAnsi="Wingdings" w:hint="default"/>
+        <w:sz w:val="20"/>
+      </w:rPr>
+    </w:lvl>
+    <w:lvl w:ilvl="3" w:tentative="1">
+      <w:start w:val="1"/>
+      <w:numFmt w:val="bullet"/>
+      <w:lvlText w:val=""/>
+      <w:lvlJc w:val="left"/>
+      <w:pPr>
+        <w:tabs>
+          <w:tab w:val="num" w:pos="2880"/>
+        </w:tabs>
+        <w:ind w:left="2880" w:hanging="360"/>
+      </w:pPr>
+      <w:rPr>
+        <w:rFonts w:ascii="Wingdings" w:hAnsi="Wingdings" w:hint="default"/>
+        <w:sz w:val="20"/>
+      </w:rPr>
+    </w:lvl>
+    <w:lvl w:ilvl="4" w:tentative="1">
+      <w:start w:val="1"/>
+      <w:numFmt w:val="bullet"/>
+      <w:lvlText w:val=""/>
+      <w:lvlJc w:val="left"/>
+      <w:pPr>
+        <w:tabs>
+          <w:tab w:val="num" w:pos="3600"/>
+        </w:tabs>
+        <w:ind w:left="3600" w:hanging="360"/>
+      </w:pPr>
+      <w:rPr>
+        <w:rFonts w:ascii="Wingdings" w:hAnsi="Wingdings" w:hint="default"/>
+        <w:sz w:val="20"/>
+      </w:rPr>
+    </w:lvl>
+    <w:lvl w:ilvl="5" w:tentative="1">
+      <w:start w:val="1"/>
+      <w:numFmt w:val="bullet"/>
+      <w:lvlText w:val=""/>
+      <w:lvlJc w:val="left"/>
+      <w:pPr>
+        <w:tabs>
+          <w:tab w:val="num" w:pos="4320"/>
+        </w:tabs>
+        <w:ind w:left="4320" w:hanging="360"/>
+      </w:pPr>
+      <w:rPr>
+        <w:rFonts w:ascii="Wingdings" w:hAnsi="Wingdings" w:hint="default"/>
+        <w:sz w:val="20"/>
+      </w:rPr>
+    </w:lvl>
+    <w:lvl w:ilvl="6" w:tentative="1">
+      <w:start w:val="1"/>
+      <w:numFmt w:val="bullet"/>
+      <w:lvlText w:val=""/>
+      <w:lvlJc w:val="left"/>
+      <w:pPr>
+        <w:tabs>
+          <w:tab w:val="num" w:pos="5040"/>
+        </w:tabs>
+        <w:ind w:left="5040" w:hanging="360"/>
+      </w:pPr>
+      <w:rPr>
+        <w:rFonts w:ascii="Wingdings" w:hAnsi="Wingdings" w:hint="default"/>
+        <w:sz w:val="20"/>
+      </w:rPr>
+    </w:lvl>
+    <w:lvl w:ilvl="7" w:tentative="1">
+      <w:start w:val="1"/>
+      <w:numFmt w:val="bullet"/>
+      <w:lvlText w:val=""/>
+      <w:lvlJc w:val="left"/>
+      <w:pPr>
+        <w:tabs>
+          <w:tab w:val="num" w:pos="5760"/>
+        </w:tabs>
+        <w:ind w:left="5760" w:hanging="360"/>
+      </w:pPr>
+      <w:rPr>
+        <w:rFonts w:ascii="Wingdings" w:hAnsi="Wingdings" w:hint="default"/>
+        <w:sz w:val="20"/>
+      </w:rPr>
+    </w:lvl>
+    <w:lvl w:ilvl="8" w:tentative="1">
+      <w:start w:val="1"/>
+      <w:numFmt w:val="bullet"/>
+      <w:lvlText w:val=""/>
+      <w:lvlJc w:val="left"/>
+      <w:pPr>
+        <w:tabs>
+          <w:tab w:val="num" w:pos="6480"/>
+        </w:tabs>
+        <w:ind w:left="6480" w:hanging="360"/>
+      </w:pPr>
+      <w:rPr>
+        <w:rFonts w:ascii="Wingdings" w:hAnsi="Wingdings" w:hint="default"/>
+        <w:sz w:val="20"/>
+      </w:rPr>
+    </w:lvl>
+  </w:abstractNum>
+  <w:abstractNum w:abstractNumId="22" w15:restartNumberingAfterBreak="0">
+    <w:nsid w:val="47F96D65"/>
+    <w:multiLevelType w:val="multilevel"/>
+    <w:tmpl w:val="0686BDCC"/>
+    <w:lvl w:ilvl="0">
+      <w:start w:val="1"/>
+      <w:numFmt w:val="bullet"/>
+      <w:lvlText w:val=""/>
+      <w:lvlJc w:val="left"/>
+      <w:pPr>
+        <w:tabs>
+          <w:tab w:val="num" w:pos="720"/>
+        </w:tabs>
+        <w:ind w:left="720" w:hanging="360"/>
+      </w:pPr>
+      <w:rPr>
+        <w:rFonts w:ascii="Symbol" w:hAnsi="Symbol" w:hint="default"/>
+        <w:sz w:val="20"/>
+      </w:rPr>
+    </w:lvl>
+    <w:lvl w:ilvl="1" w:tentative="1">
+      <w:start w:val="1"/>
+      <w:numFmt w:val="bullet"/>
+      <w:lvlText w:val="o"/>
+      <w:lvlJc w:val="left"/>
+      <w:pPr>
+        <w:tabs>
+          <w:tab w:val="num" w:pos="1440"/>
+        </w:tabs>
+        <w:ind w:left="1440" w:hanging="360"/>
+      </w:pPr>
+      <w:rPr>
+        <w:rFonts w:ascii="Courier New" w:hAnsi="Courier New" w:hint="default"/>
+        <w:sz w:val="20"/>
+      </w:rPr>
+    </w:lvl>
+    <w:lvl w:ilvl="2" w:tentative="1">
+      <w:start w:val="1"/>
+      <w:numFmt w:val="bullet"/>
+      <w:lvlText w:val=""/>
+      <w:lvlJc w:val="left"/>
+      <w:pPr>
+        <w:tabs>
+          <w:tab w:val="num" w:pos="2160"/>
+        </w:tabs>
+        <w:ind w:left="2160" w:hanging="360"/>
+      </w:pPr>
+      <w:rPr>
+        <w:rFonts w:ascii="Wingdings" w:hAnsi="Wingdings" w:hint="default"/>
+        <w:sz w:val="20"/>
+      </w:rPr>
+    </w:lvl>
+    <w:lvl w:ilvl="3" w:tentative="1">
+      <w:start w:val="1"/>
+      <w:numFmt w:val="bullet"/>
+      <w:lvlText w:val=""/>
+      <w:lvlJc w:val="left"/>
+      <w:pPr>
+        <w:tabs>
+          <w:tab w:val="num" w:pos="2880"/>
+        </w:tabs>
+        <w:ind w:left="2880" w:hanging="360"/>
+      </w:pPr>
+      <w:rPr>
+        <w:rFonts w:ascii="Wingdings" w:hAnsi="Wingdings" w:hint="default"/>
+        <w:sz w:val="20"/>
+      </w:rPr>
+    </w:lvl>
+    <w:lvl w:ilvl="4" w:tentative="1">
+      <w:start w:val="1"/>
+      <w:numFmt w:val="bullet"/>
+      <w:lvlText w:val=""/>
+      <w:lvlJc w:val="left"/>
+      <w:pPr>
+        <w:tabs>
+          <w:tab w:val="num" w:pos="3600"/>
+        </w:tabs>
+        <w:ind w:left="3600" w:hanging="360"/>
+      </w:pPr>
+      <w:rPr>
+        <w:rFonts w:ascii="Wingdings" w:hAnsi="Wingdings" w:hint="default"/>
+        <w:sz w:val="20"/>
+      </w:rPr>
+    </w:lvl>
+    <w:lvl w:ilvl="5" w:tentative="1">
+      <w:start w:val="1"/>
+      <w:numFmt w:val="bullet"/>
+      <w:lvlText w:val=""/>
+      <w:lvlJc w:val="left"/>
+      <w:pPr>
+        <w:tabs>
+          <w:tab w:val="num" w:pos="4320"/>
+        </w:tabs>
+        <w:ind w:left="4320" w:hanging="360"/>
+      </w:pPr>
+      <w:rPr>
+        <w:rFonts w:ascii="Wingdings" w:hAnsi="Wingdings" w:hint="default"/>
+        <w:sz w:val="20"/>
+      </w:rPr>
+    </w:lvl>
+    <w:lvl w:ilvl="6" w:tentative="1">
+      <w:start w:val="1"/>
+      <w:numFmt w:val="bullet"/>
+      <w:lvlText w:val=""/>
+      <w:lvlJc w:val="left"/>
+      <w:pPr>
+        <w:tabs>
+          <w:tab w:val="num" w:pos="5040"/>
+        </w:tabs>
+        <w:ind w:left="5040" w:hanging="360"/>
+      </w:pPr>
+      <w:rPr>
+        <w:rFonts w:ascii="Wingdings" w:hAnsi="Wingdings" w:hint="default"/>
+        <w:sz w:val="20"/>
+      </w:rPr>
+    </w:lvl>
+    <w:lvl w:ilvl="7" w:tentative="1">
+      <w:start w:val="1"/>
+      <w:numFmt w:val="bullet"/>
+      <w:lvlText w:val=""/>
+      <w:lvlJc w:val="left"/>
+      <w:pPr>
+        <w:tabs>
+          <w:tab w:val="num" w:pos="5760"/>
+        </w:tabs>
+        <w:ind w:left="5760" w:hanging="360"/>
+      </w:pPr>
+      <w:rPr>
+        <w:rFonts w:ascii="Wingdings" w:hAnsi="Wingdings" w:hint="default"/>
+        <w:sz w:val="20"/>
+      </w:rPr>
+    </w:lvl>
+    <w:lvl w:ilvl="8" w:tentative="1">
+      <w:start w:val="1"/>
+      <w:numFmt w:val="bullet"/>
+      <w:lvlText w:val=""/>
+      <w:lvlJc w:val="left"/>
+      <w:pPr>
+        <w:tabs>
+          <w:tab w:val="num" w:pos="6480"/>
+        </w:tabs>
+        <w:ind w:left="6480" w:hanging="360"/>
+      </w:pPr>
+      <w:rPr>
+        <w:rFonts w:ascii="Wingdings" w:hAnsi="Wingdings" w:hint="default"/>
+        <w:sz w:val="20"/>
+      </w:rPr>
+    </w:lvl>
+  </w:abstractNum>
+  <w:abstractNum w:abstractNumId="23" w15:restartNumberingAfterBreak="0">
     <w:nsid w:val="48E4247A"/>
     <w:multiLevelType w:val="multilevel"/>
     <w:tmpl w:val="0E6A6B1E"/>
@@ -6330,7 +8336,156 @@
       </w:pPr>
     </w:lvl>
   </w:abstractNum>
-  <w:abstractNum w:abstractNumId="18" w15:restartNumberingAfterBreak="0">
+  <w:abstractNum w:abstractNumId="24" w15:restartNumberingAfterBreak="0">
+    <w:nsid w:val="5A3D289B"/>
+    <w:multiLevelType w:val="multilevel"/>
+    <w:tmpl w:val="FF8A0B92"/>
+    <w:lvl w:ilvl="0">
+      <w:start w:val="1"/>
+      <w:numFmt w:val="bullet"/>
+      <w:lvlText w:val=""/>
+      <w:lvlJc w:val="left"/>
+      <w:pPr>
+        <w:tabs>
+          <w:tab w:val="num" w:pos="720"/>
+        </w:tabs>
+        <w:ind w:left="720" w:hanging="360"/>
+      </w:pPr>
+      <w:rPr>
+        <w:rFonts w:ascii="Symbol" w:hAnsi="Symbol" w:hint="default"/>
+        <w:sz w:val="20"/>
+      </w:rPr>
+    </w:lvl>
+    <w:lvl w:ilvl="1" w:tentative="1">
+      <w:start w:val="1"/>
+      <w:numFmt w:val="bullet"/>
+      <w:lvlText w:val="o"/>
+      <w:lvlJc w:val="left"/>
+      <w:pPr>
+        <w:tabs>
+          <w:tab w:val="num" w:pos="1440"/>
+        </w:tabs>
+        <w:ind w:left="1440" w:hanging="360"/>
+      </w:pPr>
+      <w:rPr>
+        <w:rFonts w:ascii="Courier New" w:hAnsi="Courier New" w:hint="default"/>
+        <w:sz w:val="20"/>
+      </w:rPr>
+    </w:lvl>
+    <w:lvl w:ilvl="2" w:tentative="1">
+      <w:start w:val="1"/>
+      <w:numFmt w:val="bullet"/>
+      <w:lvlText w:val=""/>
+      <w:lvlJc w:val="left"/>
+      <w:pPr>
+        <w:tabs>
+          <w:tab w:val="num" w:pos="2160"/>
+        </w:tabs>
+        <w:ind w:left="2160" w:hanging="360"/>
+      </w:pPr>
+      <w:rPr>
+        <w:rFonts w:ascii="Wingdings" w:hAnsi="Wingdings" w:hint="default"/>
+        <w:sz w:val="20"/>
+      </w:rPr>
+    </w:lvl>
+    <w:lvl w:ilvl="3" w:tentative="1">
+      <w:start w:val="1"/>
+      <w:numFmt w:val="bullet"/>
+      <w:lvlText w:val=""/>
+      <w:lvlJc w:val="left"/>
+      <w:pPr>
+        <w:tabs>
+          <w:tab w:val="num" w:pos="2880"/>
+        </w:tabs>
+        <w:ind w:left="2880" w:hanging="360"/>
+      </w:pPr>
+      <w:rPr>
+        <w:rFonts w:ascii="Wingdings" w:hAnsi="Wingdings" w:hint="default"/>
+        <w:sz w:val="20"/>
+      </w:rPr>
+    </w:lvl>
+    <w:lvl w:ilvl="4" w:tentative="1">
+      <w:start w:val="1"/>
+      <w:numFmt w:val="bullet"/>
+      <w:lvlText w:val=""/>
+      <w:lvlJc w:val="left"/>
+      <w:pPr>
+        <w:tabs>
+          <w:tab w:val="num" w:pos="3600"/>
+        </w:tabs>
+        <w:ind w:left="3600" w:hanging="360"/>
+      </w:pPr>
+      <w:rPr>
+        <w:rFonts w:ascii="Wingdings" w:hAnsi="Wingdings" w:hint="default"/>
+        <w:sz w:val="20"/>
+      </w:rPr>
+    </w:lvl>
+    <w:lvl w:ilvl="5" w:tentative="1">
+      <w:start w:val="1"/>
+      <w:numFmt w:val="bullet"/>
+      <w:lvlText w:val=""/>
+      <w:lvlJc w:val="left"/>
+      <w:pPr>
+        <w:tabs>
+          <w:tab w:val="num" w:pos="4320"/>
+        </w:tabs>
+        <w:ind w:left="4320" w:hanging="360"/>
+      </w:pPr>
+      <w:rPr>
+        <w:rFonts w:ascii="Wingdings" w:hAnsi="Wingdings" w:hint="default"/>
+        <w:sz w:val="20"/>
+      </w:rPr>
+    </w:lvl>
+    <w:lvl w:ilvl="6" w:tentative="1">
+      <w:start w:val="1"/>
+      <w:numFmt w:val="bullet"/>
+      <w:lvlText w:val=""/>
+      <w:lvlJc w:val="left"/>
+      <w:pPr>
+        <w:tabs>
+          <w:tab w:val="num" w:pos="5040"/>
+        </w:tabs>
+        <w:ind w:left="5040" w:hanging="360"/>
+      </w:pPr>
+      <w:rPr>
+        <w:rFonts w:ascii="Wingdings" w:hAnsi="Wingdings" w:hint="default"/>
+        <w:sz w:val="20"/>
+      </w:rPr>
+    </w:lvl>
+    <w:lvl w:ilvl="7" w:tentative="1">
+      <w:start w:val="1"/>
+      <w:numFmt w:val="bullet"/>
+      <w:lvlText w:val=""/>
+      <w:lvlJc w:val="left"/>
+      <w:pPr>
+        <w:tabs>
+          <w:tab w:val="num" w:pos="5760"/>
+        </w:tabs>
+        <w:ind w:left="5760" w:hanging="360"/>
+      </w:pPr>
+      <w:rPr>
+        <w:rFonts w:ascii="Wingdings" w:hAnsi="Wingdings" w:hint="default"/>
+        <w:sz w:val="20"/>
+      </w:rPr>
+    </w:lvl>
+    <w:lvl w:ilvl="8" w:tentative="1">
+      <w:start w:val="1"/>
+      <w:numFmt w:val="bullet"/>
+      <w:lvlText w:val=""/>
+      <w:lvlJc w:val="left"/>
+      <w:pPr>
+        <w:tabs>
+          <w:tab w:val="num" w:pos="6480"/>
+        </w:tabs>
+        <w:ind w:left="6480" w:hanging="360"/>
+      </w:pPr>
+      <w:rPr>
+        <w:rFonts w:ascii="Wingdings" w:hAnsi="Wingdings" w:hint="default"/>
+        <w:sz w:val="20"/>
+      </w:rPr>
+    </w:lvl>
+  </w:abstractNum>
+  <w:abstractNum w:abstractNumId="25" w15:restartNumberingAfterBreak="0">
     <w:nsid w:val="66DA18E0"/>
     <w:multiLevelType w:val="multilevel"/>
     <w:tmpl w:val="E1C6F86E"/>
@@ -6479,7 +8634,7 @@
       </w:rPr>
     </w:lvl>
   </w:abstractNum>
-  <w:abstractNum w:abstractNumId="19" w15:restartNumberingAfterBreak="0">
+  <w:abstractNum w:abstractNumId="26" w15:restartNumberingAfterBreak="0">
     <w:nsid w:val="6C107402"/>
     <w:multiLevelType w:val="multilevel"/>
     <w:tmpl w:val="87949C46"/>
@@ -6592,7 +8747,7 @@
       </w:pPr>
     </w:lvl>
   </w:abstractNum>
-  <w:abstractNum w:abstractNumId="20" w15:restartNumberingAfterBreak="0">
+  <w:abstractNum w:abstractNumId="27" w15:restartNumberingAfterBreak="0">
     <w:nsid w:val="70A41CBB"/>
     <w:multiLevelType w:val="multilevel"/>
     <w:tmpl w:val="B518F9A2"/>
@@ -6705,7 +8860,305 @@
       </w:pPr>
     </w:lvl>
   </w:abstractNum>
-  <w:abstractNum w:abstractNumId="21" w15:restartNumberingAfterBreak="0">
+  <w:abstractNum w:abstractNumId="28" w15:restartNumberingAfterBreak="0">
+    <w:nsid w:val="725509F4"/>
+    <w:multiLevelType w:val="multilevel"/>
+    <w:tmpl w:val="13DAE4C6"/>
+    <w:lvl w:ilvl="0">
+      <w:start w:val="1"/>
+      <w:numFmt w:val="bullet"/>
+      <w:lvlText w:val=""/>
+      <w:lvlJc w:val="left"/>
+      <w:pPr>
+        <w:tabs>
+          <w:tab w:val="num" w:pos="720"/>
+        </w:tabs>
+        <w:ind w:left="720" w:hanging="360"/>
+      </w:pPr>
+      <w:rPr>
+        <w:rFonts w:ascii="Symbol" w:hAnsi="Symbol" w:hint="default"/>
+        <w:sz w:val="20"/>
+      </w:rPr>
+    </w:lvl>
+    <w:lvl w:ilvl="1" w:tentative="1">
+      <w:start w:val="1"/>
+      <w:numFmt w:val="bullet"/>
+      <w:lvlText w:val="o"/>
+      <w:lvlJc w:val="left"/>
+      <w:pPr>
+        <w:tabs>
+          <w:tab w:val="num" w:pos="1440"/>
+        </w:tabs>
+        <w:ind w:left="1440" w:hanging="360"/>
+      </w:pPr>
+      <w:rPr>
+        <w:rFonts w:ascii="Courier New" w:hAnsi="Courier New" w:hint="default"/>
+        <w:sz w:val="20"/>
+      </w:rPr>
+    </w:lvl>
+    <w:lvl w:ilvl="2" w:tentative="1">
+      <w:start w:val="1"/>
+      <w:numFmt w:val="bullet"/>
+      <w:lvlText w:val=""/>
+      <w:lvlJc w:val="left"/>
+      <w:pPr>
+        <w:tabs>
+          <w:tab w:val="num" w:pos="2160"/>
+        </w:tabs>
+        <w:ind w:left="2160" w:hanging="360"/>
+      </w:pPr>
+      <w:rPr>
+        <w:rFonts w:ascii="Wingdings" w:hAnsi="Wingdings" w:hint="default"/>
+        <w:sz w:val="20"/>
+      </w:rPr>
+    </w:lvl>
+    <w:lvl w:ilvl="3" w:tentative="1">
+      <w:start w:val="1"/>
+      <w:numFmt w:val="bullet"/>
+      <w:lvlText w:val=""/>
+      <w:lvlJc w:val="left"/>
+      <w:pPr>
+        <w:tabs>
+          <w:tab w:val="num" w:pos="2880"/>
+        </w:tabs>
+        <w:ind w:left="2880" w:hanging="360"/>
+      </w:pPr>
+      <w:rPr>
+        <w:rFonts w:ascii="Wingdings" w:hAnsi="Wingdings" w:hint="default"/>
+        <w:sz w:val="20"/>
+      </w:rPr>
+    </w:lvl>
+    <w:lvl w:ilvl="4" w:tentative="1">
+      <w:start w:val="1"/>
+      <w:numFmt w:val="bullet"/>
+      <w:lvlText w:val=""/>
+      <w:lvlJc w:val="left"/>
+      <w:pPr>
+        <w:tabs>
+          <w:tab w:val="num" w:pos="3600"/>
+        </w:tabs>
+        <w:ind w:left="3600" w:hanging="360"/>
+      </w:pPr>
+      <w:rPr>
+        <w:rFonts w:ascii="Wingdings" w:hAnsi="Wingdings" w:hint="default"/>
+        <w:sz w:val="20"/>
+      </w:rPr>
+    </w:lvl>
+    <w:lvl w:ilvl="5" w:tentative="1">
+      <w:start w:val="1"/>
+      <w:numFmt w:val="bullet"/>
+      <w:lvlText w:val=""/>
+      <w:lvlJc w:val="left"/>
+      <w:pPr>
+        <w:tabs>
+          <w:tab w:val="num" w:pos="4320"/>
+        </w:tabs>
+        <w:ind w:left="4320" w:hanging="360"/>
+      </w:pPr>
+      <w:rPr>
+        <w:rFonts w:ascii="Wingdings" w:hAnsi="Wingdings" w:hint="default"/>
+        <w:sz w:val="20"/>
+      </w:rPr>
+    </w:lvl>
+    <w:lvl w:ilvl="6" w:tentative="1">
+      <w:start w:val="1"/>
+      <w:numFmt w:val="bullet"/>
+      <w:lvlText w:val=""/>
+      <w:lvlJc w:val="left"/>
+      <w:pPr>
+        <w:tabs>
+          <w:tab w:val="num" w:pos="5040"/>
+        </w:tabs>
+        <w:ind w:left="5040" w:hanging="360"/>
+      </w:pPr>
+      <w:rPr>
+        <w:rFonts w:ascii="Wingdings" w:hAnsi="Wingdings" w:hint="default"/>
+        <w:sz w:val="20"/>
+      </w:rPr>
+    </w:lvl>
+    <w:lvl w:ilvl="7" w:tentative="1">
+      <w:start w:val="1"/>
+      <w:numFmt w:val="bullet"/>
+      <w:lvlText w:val=""/>
+      <w:lvlJc w:val="left"/>
+      <w:pPr>
+        <w:tabs>
+          <w:tab w:val="num" w:pos="5760"/>
+        </w:tabs>
+        <w:ind w:left="5760" w:hanging="360"/>
+      </w:pPr>
+      <w:rPr>
+        <w:rFonts w:ascii="Wingdings" w:hAnsi="Wingdings" w:hint="default"/>
+        <w:sz w:val="20"/>
+      </w:rPr>
+    </w:lvl>
+    <w:lvl w:ilvl="8" w:tentative="1">
+      <w:start w:val="1"/>
+      <w:numFmt w:val="bullet"/>
+      <w:lvlText w:val=""/>
+      <w:lvlJc w:val="left"/>
+      <w:pPr>
+        <w:tabs>
+          <w:tab w:val="num" w:pos="6480"/>
+        </w:tabs>
+        <w:ind w:left="6480" w:hanging="360"/>
+      </w:pPr>
+      <w:rPr>
+        <w:rFonts w:ascii="Wingdings" w:hAnsi="Wingdings" w:hint="default"/>
+        <w:sz w:val="20"/>
+      </w:rPr>
+    </w:lvl>
+  </w:abstractNum>
+  <w:abstractNum w:abstractNumId="29" w15:restartNumberingAfterBreak="0">
+    <w:nsid w:val="73A14A5E"/>
+    <w:multiLevelType w:val="multilevel"/>
+    <w:tmpl w:val="85EEA3AC"/>
+    <w:lvl w:ilvl="0">
+      <w:start w:val="1"/>
+      <w:numFmt w:val="bullet"/>
+      <w:lvlText w:val=""/>
+      <w:lvlJc w:val="left"/>
+      <w:pPr>
+        <w:tabs>
+          <w:tab w:val="num" w:pos="720"/>
+        </w:tabs>
+        <w:ind w:left="720" w:hanging="360"/>
+      </w:pPr>
+      <w:rPr>
+        <w:rFonts w:ascii="Symbol" w:hAnsi="Symbol" w:hint="default"/>
+        <w:sz w:val="20"/>
+      </w:rPr>
+    </w:lvl>
+    <w:lvl w:ilvl="1" w:tentative="1">
+      <w:start w:val="1"/>
+      <w:numFmt w:val="bullet"/>
+      <w:lvlText w:val="o"/>
+      <w:lvlJc w:val="left"/>
+      <w:pPr>
+        <w:tabs>
+          <w:tab w:val="num" w:pos="1440"/>
+        </w:tabs>
+        <w:ind w:left="1440" w:hanging="360"/>
+      </w:pPr>
+      <w:rPr>
+        <w:rFonts w:ascii="Courier New" w:hAnsi="Courier New" w:hint="default"/>
+        <w:sz w:val="20"/>
+      </w:rPr>
+    </w:lvl>
+    <w:lvl w:ilvl="2" w:tentative="1">
+      <w:start w:val="1"/>
+      <w:numFmt w:val="bullet"/>
+      <w:lvlText w:val=""/>
+      <w:lvlJc w:val="left"/>
+      <w:pPr>
+        <w:tabs>
+          <w:tab w:val="num" w:pos="2160"/>
+        </w:tabs>
+        <w:ind w:left="2160" w:hanging="360"/>
+      </w:pPr>
+      <w:rPr>
+        <w:rFonts w:ascii="Wingdings" w:hAnsi="Wingdings" w:hint="default"/>
+        <w:sz w:val="20"/>
+      </w:rPr>
+    </w:lvl>
+    <w:lvl w:ilvl="3" w:tentative="1">
+      <w:start w:val="1"/>
+      <w:numFmt w:val="bullet"/>
+      <w:lvlText w:val=""/>
+      <w:lvlJc w:val="left"/>
+      <w:pPr>
+        <w:tabs>
+          <w:tab w:val="num" w:pos="2880"/>
+        </w:tabs>
+        <w:ind w:left="2880" w:hanging="360"/>
+      </w:pPr>
+      <w:rPr>
+        <w:rFonts w:ascii="Wingdings" w:hAnsi="Wingdings" w:hint="default"/>
+        <w:sz w:val="20"/>
+      </w:rPr>
+    </w:lvl>
+    <w:lvl w:ilvl="4" w:tentative="1">
+      <w:start w:val="1"/>
+      <w:numFmt w:val="bullet"/>
+      <w:lvlText w:val=""/>
+      <w:lvlJc w:val="left"/>
+      <w:pPr>
+        <w:tabs>
+          <w:tab w:val="num" w:pos="3600"/>
+        </w:tabs>
+        <w:ind w:left="3600" w:hanging="360"/>
+      </w:pPr>
+      <w:rPr>
+        <w:rFonts w:ascii="Wingdings" w:hAnsi="Wingdings" w:hint="default"/>
+        <w:sz w:val="20"/>
+      </w:rPr>
+    </w:lvl>
+    <w:lvl w:ilvl="5" w:tentative="1">
+      <w:start w:val="1"/>
+      <w:numFmt w:val="bullet"/>
+      <w:lvlText w:val=""/>
+      <w:lvlJc w:val="left"/>
+      <w:pPr>
+        <w:tabs>
+          <w:tab w:val="num" w:pos="4320"/>
+        </w:tabs>
+        <w:ind w:left="4320" w:hanging="360"/>
+      </w:pPr>
+      <w:rPr>
+        <w:rFonts w:ascii="Wingdings" w:hAnsi="Wingdings" w:hint="default"/>
+        <w:sz w:val="20"/>
+      </w:rPr>
+    </w:lvl>
+    <w:lvl w:ilvl="6" w:tentative="1">
+      <w:start w:val="1"/>
+      <w:numFmt w:val="bullet"/>
+      <w:lvlText w:val=""/>
+      <w:lvlJc w:val="left"/>
+      <w:pPr>
+        <w:tabs>
+          <w:tab w:val="num" w:pos="5040"/>
+        </w:tabs>
+        <w:ind w:left="5040" w:hanging="360"/>
+      </w:pPr>
+      <w:rPr>
+        <w:rFonts w:ascii="Wingdings" w:hAnsi="Wingdings" w:hint="default"/>
+        <w:sz w:val="20"/>
+      </w:rPr>
+    </w:lvl>
+    <w:lvl w:ilvl="7" w:tentative="1">
+      <w:start w:val="1"/>
+      <w:numFmt w:val="bullet"/>
+      <w:lvlText w:val=""/>
+      <w:lvlJc w:val="left"/>
+      <w:pPr>
+        <w:tabs>
+          <w:tab w:val="num" w:pos="5760"/>
+        </w:tabs>
+        <w:ind w:left="5760" w:hanging="360"/>
+      </w:pPr>
+      <w:rPr>
+        <w:rFonts w:ascii="Wingdings" w:hAnsi="Wingdings" w:hint="default"/>
+        <w:sz w:val="20"/>
+      </w:rPr>
+    </w:lvl>
+    <w:lvl w:ilvl="8" w:tentative="1">
+      <w:start w:val="1"/>
+      <w:numFmt w:val="bullet"/>
+      <w:lvlText w:val=""/>
+      <w:lvlJc w:val="left"/>
+      <w:pPr>
+        <w:tabs>
+          <w:tab w:val="num" w:pos="6480"/>
+        </w:tabs>
+        <w:ind w:left="6480" w:hanging="360"/>
+      </w:pPr>
+      <w:rPr>
+        <w:rFonts w:ascii="Wingdings" w:hAnsi="Wingdings" w:hint="default"/>
+        <w:sz w:val="20"/>
+      </w:rPr>
+    </w:lvl>
+  </w:abstractNum>
+  <w:abstractNum w:abstractNumId="30" w15:restartNumberingAfterBreak="0">
     <w:nsid w:val="778C17B6"/>
     <w:multiLevelType w:val="multilevel"/>
     <w:tmpl w:val="91609D06"/>
@@ -6854,7 +9307,156 @@
       </w:rPr>
     </w:lvl>
   </w:abstractNum>
-  <w:abstractNum w:abstractNumId="22" w15:restartNumberingAfterBreak="0">
+  <w:abstractNum w:abstractNumId="31" w15:restartNumberingAfterBreak="0">
+    <w:nsid w:val="782504EB"/>
+    <w:multiLevelType w:val="multilevel"/>
+    <w:tmpl w:val="BE60F78C"/>
+    <w:lvl w:ilvl="0">
+      <w:start w:val="1"/>
+      <w:numFmt w:val="bullet"/>
+      <w:lvlText w:val=""/>
+      <w:lvlJc w:val="left"/>
+      <w:pPr>
+        <w:tabs>
+          <w:tab w:val="num" w:pos="720"/>
+        </w:tabs>
+        <w:ind w:left="720" w:hanging="360"/>
+      </w:pPr>
+      <w:rPr>
+        <w:rFonts w:ascii="Symbol" w:hAnsi="Symbol" w:hint="default"/>
+        <w:sz w:val="20"/>
+      </w:rPr>
+    </w:lvl>
+    <w:lvl w:ilvl="1" w:tentative="1">
+      <w:start w:val="1"/>
+      <w:numFmt w:val="bullet"/>
+      <w:lvlText w:val="o"/>
+      <w:lvlJc w:val="left"/>
+      <w:pPr>
+        <w:tabs>
+          <w:tab w:val="num" w:pos="1440"/>
+        </w:tabs>
+        <w:ind w:left="1440" w:hanging="360"/>
+      </w:pPr>
+      <w:rPr>
+        <w:rFonts w:ascii="Courier New" w:hAnsi="Courier New" w:hint="default"/>
+        <w:sz w:val="20"/>
+      </w:rPr>
+    </w:lvl>
+    <w:lvl w:ilvl="2" w:tentative="1">
+      <w:start w:val="1"/>
+      <w:numFmt w:val="bullet"/>
+      <w:lvlText w:val=""/>
+      <w:lvlJc w:val="left"/>
+      <w:pPr>
+        <w:tabs>
+          <w:tab w:val="num" w:pos="2160"/>
+        </w:tabs>
+        <w:ind w:left="2160" w:hanging="360"/>
+      </w:pPr>
+      <w:rPr>
+        <w:rFonts w:ascii="Wingdings" w:hAnsi="Wingdings" w:hint="default"/>
+        <w:sz w:val="20"/>
+      </w:rPr>
+    </w:lvl>
+    <w:lvl w:ilvl="3" w:tentative="1">
+      <w:start w:val="1"/>
+      <w:numFmt w:val="bullet"/>
+      <w:lvlText w:val=""/>
+      <w:lvlJc w:val="left"/>
+      <w:pPr>
+        <w:tabs>
+          <w:tab w:val="num" w:pos="2880"/>
+        </w:tabs>
+        <w:ind w:left="2880" w:hanging="360"/>
+      </w:pPr>
+      <w:rPr>
+        <w:rFonts w:ascii="Wingdings" w:hAnsi="Wingdings" w:hint="default"/>
+        <w:sz w:val="20"/>
+      </w:rPr>
+    </w:lvl>
+    <w:lvl w:ilvl="4" w:tentative="1">
+      <w:start w:val="1"/>
+      <w:numFmt w:val="bullet"/>
+      <w:lvlText w:val=""/>
+      <w:lvlJc w:val="left"/>
+      <w:pPr>
+        <w:tabs>
+          <w:tab w:val="num" w:pos="3600"/>
+        </w:tabs>
+        <w:ind w:left="3600" w:hanging="360"/>
+      </w:pPr>
+      <w:rPr>
+        <w:rFonts w:ascii="Wingdings" w:hAnsi="Wingdings" w:hint="default"/>
+        <w:sz w:val="20"/>
+      </w:rPr>
+    </w:lvl>
+    <w:lvl w:ilvl="5" w:tentative="1">
+      <w:start w:val="1"/>
+      <w:numFmt w:val="bullet"/>
+      <w:lvlText w:val=""/>
+      <w:lvlJc w:val="left"/>
+      <w:pPr>
+        <w:tabs>
+          <w:tab w:val="num" w:pos="4320"/>
+        </w:tabs>
+        <w:ind w:left="4320" w:hanging="360"/>
+      </w:pPr>
+      <w:rPr>
+        <w:rFonts w:ascii="Wingdings" w:hAnsi="Wingdings" w:hint="default"/>
+        <w:sz w:val="20"/>
+      </w:rPr>
+    </w:lvl>
+    <w:lvl w:ilvl="6" w:tentative="1">
+      <w:start w:val="1"/>
+      <w:numFmt w:val="bullet"/>
+      <w:lvlText w:val=""/>
+      <w:lvlJc w:val="left"/>
+      <w:pPr>
+        <w:tabs>
+          <w:tab w:val="num" w:pos="5040"/>
+        </w:tabs>
+        <w:ind w:left="5040" w:hanging="360"/>
+      </w:pPr>
+      <w:rPr>
+        <w:rFonts w:ascii="Wingdings" w:hAnsi="Wingdings" w:hint="default"/>
+        <w:sz w:val="20"/>
+      </w:rPr>
+    </w:lvl>
+    <w:lvl w:ilvl="7" w:tentative="1">
+      <w:start w:val="1"/>
+      <w:numFmt w:val="bullet"/>
+      <w:lvlText w:val=""/>
+      <w:lvlJc w:val="left"/>
+      <w:pPr>
+        <w:tabs>
+          <w:tab w:val="num" w:pos="5760"/>
+        </w:tabs>
+        <w:ind w:left="5760" w:hanging="360"/>
+      </w:pPr>
+      <w:rPr>
+        <w:rFonts w:ascii="Wingdings" w:hAnsi="Wingdings" w:hint="default"/>
+        <w:sz w:val="20"/>
+      </w:rPr>
+    </w:lvl>
+    <w:lvl w:ilvl="8" w:tentative="1">
+      <w:start w:val="1"/>
+      <w:numFmt w:val="bullet"/>
+      <w:lvlText w:val=""/>
+      <w:lvlJc w:val="left"/>
+      <w:pPr>
+        <w:tabs>
+          <w:tab w:val="num" w:pos="6480"/>
+        </w:tabs>
+        <w:ind w:left="6480" w:hanging="360"/>
+      </w:pPr>
+      <w:rPr>
+        <w:rFonts w:ascii="Wingdings" w:hAnsi="Wingdings" w:hint="default"/>
+        <w:sz w:val="20"/>
+      </w:rPr>
+    </w:lvl>
+  </w:abstractNum>
+  <w:abstractNum w:abstractNumId="32" w15:restartNumberingAfterBreak="0">
     <w:nsid w:val="7A752F20"/>
     <w:multiLevelType w:val="hybridMultilevel"/>
     <w:tmpl w:val="A7AE3A12"/>
@@ -6943,7 +9545,7 @@
       </w:pPr>
     </w:lvl>
   </w:abstractNum>
-  <w:abstractNum w:abstractNumId="23" w15:restartNumberingAfterBreak="0">
+  <w:abstractNum w:abstractNumId="33" w15:restartNumberingAfterBreak="0">
     <w:nsid w:val="7D4105A4"/>
     <w:multiLevelType w:val="multilevel"/>
     <w:tmpl w:val="32CC4CFA"/>
@@ -7093,76 +9695,106 @@
     </w:lvl>
   </w:abstractNum>
   <w:num w:numId="1" w16cid:durableId="261111817">
+    <w:abstractNumId w:val="32"/>
+  </w:num>
+  <w:num w:numId="2" w16cid:durableId="74791427">
+    <w:abstractNumId w:val="15"/>
+  </w:num>
+  <w:num w:numId="3" w16cid:durableId="1764568206">
+    <w:abstractNumId w:val="12"/>
+  </w:num>
+  <w:num w:numId="4" w16cid:durableId="1554080982">
+    <w:abstractNumId w:val="1"/>
+  </w:num>
+  <w:num w:numId="5" w16cid:durableId="409038586">
+    <w:abstractNumId w:val="2"/>
+  </w:num>
+  <w:num w:numId="6" w16cid:durableId="1762681742">
+    <w:abstractNumId w:val="10"/>
+  </w:num>
+  <w:num w:numId="7" w16cid:durableId="1798406127">
+    <w:abstractNumId w:val="9"/>
+  </w:num>
+  <w:num w:numId="8" w16cid:durableId="774907136">
+    <w:abstractNumId w:val="19"/>
+  </w:num>
+  <w:num w:numId="9" w16cid:durableId="1059788691">
+    <w:abstractNumId w:val="13"/>
+  </w:num>
+  <w:num w:numId="10" w16cid:durableId="448741644">
+    <w:abstractNumId w:val="8"/>
+  </w:num>
+  <w:num w:numId="11" w16cid:durableId="1514227665">
+    <w:abstractNumId w:val="14"/>
+  </w:num>
+  <w:num w:numId="12" w16cid:durableId="1473716475">
+    <w:abstractNumId w:val="26"/>
+  </w:num>
+  <w:num w:numId="13" w16cid:durableId="1370960243">
+    <w:abstractNumId w:val="33"/>
+  </w:num>
+  <w:num w:numId="14" w16cid:durableId="2088766096">
+    <w:abstractNumId w:val="23"/>
+  </w:num>
+  <w:num w:numId="15" w16cid:durableId="787429589">
+    <w:abstractNumId w:val="25"/>
+  </w:num>
+  <w:num w:numId="16" w16cid:durableId="735976976">
+    <w:abstractNumId w:val="27"/>
+  </w:num>
+  <w:num w:numId="17" w16cid:durableId="1013990785">
+    <w:abstractNumId w:val="30"/>
+  </w:num>
+  <w:num w:numId="18" w16cid:durableId="854005093">
+    <w:abstractNumId w:val="18"/>
+  </w:num>
+  <w:num w:numId="19" w16cid:durableId="1792241692">
+    <w:abstractNumId w:val="4"/>
+  </w:num>
+  <w:num w:numId="20" w16cid:durableId="309942558">
+    <w:abstractNumId w:val="17"/>
+  </w:num>
+  <w:num w:numId="21" w16cid:durableId="1305236479">
+    <w:abstractNumId w:val="6"/>
+  </w:num>
+  <w:num w:numId="22" w16cid:durableId="962003177">
+    <w:abstractNumId w:val="16"/>
+  </w:num>
+  <w:num w:numId="23" w16cid:durableId="2045017417">
+    <w:abstractNumId w:val="3"/>
+  </w:num>
+  <w:num w:numId="24" w16cid:durableId="653752913">
+    <w:abstractNumId w:val="11"/>
+  </w:num>
+  <w:num w:numId="25" w16cid:durableId="1784304028">
+    <w:abstractNumId w:val="20"/>
+  </w:num>
+  <w:num w:numId="26" w16cid:durableId="1464469148">
+    <w:abstractNumId w:val="5"/>
+  </w:num>
+  <w:num w:numId="27" w16cid:durableId="1443064994">
     <w:abstractNumId w:val="22"/>
   </w:num>
-  <w:num w:numId="2" w16cid:durableId="74791427">
-    <w:abstractNumId w:val="12"/>
+  <w:num w:numId="28" w16cid:durableId="808746627">
+    <w:abstractNumId w:val="24"/>
   </w:num>
-  <w:num w:numId="3" w16cid:durableId="1764568206">
-    <w:abstractNumId w:val="9"/>
+  <w:num w:numId="29" w16cid:durableId="820314321">
+    <w:abstractNumId w:val="21"/>
   </w:num>
-  <w:num w:numId="4" w16cid:durableId="1554080982">
-    <w:abstractNumId w:val="0"/>
+  <w:num w:numId="30" w16cid:durableId="50421642">
+    <w:abstractNumId w:val="28"/>
   </w:num>
-  <w:num w:numId="5" w16cid:durableId="409038586">
-    <w:abstractNumId w:val="1"/>
+  <w:num w:numId="31" w16cid:durableId="1124616990">
+    <w:abstractNumId w:val="29"/>
   </w:num>
-  <w:num w:numId="6" w16cid:durableId="1762681742">
+  <w:num w:numId="32" w16cid:durableId="674962376">
+    <w:abstractNumId w:val="31"/>
+  </w:num>
+  <w:num w:numId="33" w16cid:durableId="1697080576">
     <w:abstractNumId w:val="7"/>
   </w:num>
-  <w:num w:numId="7" w16cid:durableId="1798406127">
-    <w:abstractNumId w:val="6"/>
-  </w:num>
-  <w:num w:numId="8" w16cid:durableId="774907136">
-    <w:abstractNumId w:val="16"/>
-  </w:num>
-  <w:num w:numId="9" w16cid:durableId="1059788691">
-    <w:abstractNumId w:val="10"/>
-  </w:num>
-  <w:num w:numId="10" w16cid:durableId="448741644">
-    <w:abstractNumId w:val="5"/>
-  </w:num>
-  <w:num w:numId="11" w16cid:durableId="1514227665">
-    <w:abstractNumId w:val="11"/>
-  </w:num>
-  <w:num w:numId="12" w16cid:durableId="1473716475">
-    <w:abstractNumId w:val="19"/>
-  </w:num>
-  <w:num w:numId="13" w16cid:durableId="1370960243">
-    <w:abstractNumId w:val="23"/>
-  </w:num>
-  <w:num w:numId="14" w16cid:durableId="2088766096">
-    <w:abstractNumId w:val="17"/>
-  </w:num>
-  <w:num w:numId="15" w16cid:durableId="787429589">
-    <w:abstractNumId w:val="18"/>
-  </w:num>
-  <w:num w:numId="16" w16cid:durableId="735976976">
-    <w:abstractNumId w:val="20"/>
-  </w:num>
-  <w:num w:numId="17" w16cid:durableId="1013990785">
-    <w:abstractNumId w:val="21"/>
-  </w:num>
-  <w:num w:numId="18" w16cid:durableId="854005093">
-    <w:abstractNumId w:val="15"/>
-  </w:num>
-  <w:num w:numId="19" w16cid:durableId="1792241692">
-    <w:abstractNumId w:val="3"/>
-  </w:num>
-  <w:num w:numId="20" w16cid:durableId="309942558">
-    <w:abstractNumId w:val="14"/>
-  </w:num>
-  <w:num w:numId="21" w16cid:durableId="1305236479">
-    <w:abstractNumId w:val="4"/>
-  </w:num>
-  <w:num w:numId="22" w16cid:durableId="962003177">
-    <w:abstractNumId w:val="13"/>
-  </w:num>
-  <w:num w:numId="23" w16cid:durableId="2045017417">
-    <w:abstractNumId w:val="2"/>
-  </w:num>
-  <w:num w:numId="24" w16cid:durableId="653752913">
-    <w:abstractNumId w:val="8"/>
+  <w:num w:numId="34" w16cid:durableId="895627246">
+    <w:abstractNumId w:val="0"/>
   </w:num>
 </w:numbering>
 </file>
@@ -8423,4 +11055,16 @@
     </a:ext>
   </a:extLst>
 </a:theme>
+</file>
+
+<file path=customXml/item1.xml><?xml version="1.0" encoding="utf-8"?>
+<b:Sources xmlns:b="http://schemas.openxmlformats.org/officeDocument/2006/bibliography" xmlns="http://schemas.openxmlformats.org/officeDocument/2006/bibliography" SelectedStyle="\APASixthEditionOfficeOnline.xsl" StyleName="APA" Version="6"/>
+</file>
+
+<file path=customXml/itemProps1.xml><?xml version="1.0" encoding="utf-8"?>
+<ds:datastoreItem xmlns:ds="http://schemas.openxmlformats.org/officeDocument/2006/customXml" ds:itemID="{BB0C43F1-C8AC-465C-82F4-199B83863638}">
+  <ds:schemaRefs>
+    <ds:schemaRef ds:uri="http://schemas.openxmlformats.org/officeDocument/2006/bibliography"/>
+  </ds:schemaRefs>
+</ds:datastoreItem>
 </file>
</xml_diff>